<commit_message>
updated file chuyen de co ban
</commit_message>
<xml_diff>
--- a/Chuyen de co ban.docx
+++ b/Chuyen de co ban.docx
@@ -79,10 +79,10 @@
           <w:color w:val="000000" w:themeColor="text1"/>
         </w:rPr>
         <w:object w:dxaOrig="3182" w:dyaOrig="2592" w14:anchorId="699D8B14">
-          <v:rect id="rectole0000000000" o:spid="_x0000_i1030" style="width:159pt;height:129.75pt" o:ole="" o:preferrelative="t" stroked="f">
+          <v:rect id="rectole0000000000" o:spid="_x0000_i1025" style="width:159pt;height:129.75pt" o:ole="" o:preferrelative="t" stroked="f">
             <v:imagedata r:id="rId8" o:title=""/>
           </v:rect>
-          <o:OLEObject Type="Embed" ProgID="StaticMetafile" ShapeID="rectole0000000000" DrawAspect="Content" ObjectID="_1638166154" r:id="rId9"/>
+          <o:OLEObject Type="Embed" ProgID="StaticMetafile" ShapeID="rectole0000000000" DrawAspect="Content" ObjectID="_1638450672" r:id="rId9"/>
         </w:object>
       </w:r>
     </w:p>
@@ -322,6 +322,12 @@
     </w:p>
     <w:sdt>
       <w:sdtPr>
+        <w:rPr>
+          <w:rFonts w:ascii="Arial" w:eastAsiaTheme="minorHAnsi" w:hAnsi="Arial" w:cstheme="minorBidi"/>
+          <w:color w:val="auto"/>
+          <w:sz w:val="26"/>
+          <w:szCs w:val="22"/>
+        </w:rPr>
         <w:id w:val="-270163404"/>
         <w:docPartObj>
           <w:docPartGallery w:val="Table of Contents"/>
@@ -330,13 +336,9 @@
       </w:sdtPr>
       <w:sdtEndPr>
         <w:rPr>
-          <w:rFonts w:ascii="Arial" w:eastAsiaTheme="minorHAnsi" w:hAnsi="Arial" w:cstheme="minorBidi"/>
           <w:b/>
           <w:bCs/>
           <w:noProof/>
-          <w:color w:val="auto"/>
-          <w:sz w:val="26"/>
-          <w:szCs w:val="22"/>
         </w:rPr>
       </w:sdtEndPr>
       <w:sdtContent>
@@ -370,7 +372,7 @@
           <w:r>
             <w:fldChar w:fldCharType="separate"/>
           </w:r>
-          <w:hyperlink w:anchor="_Toc27551840" w:history="1">
+          <w:hyperlink w:anchor="_Toc27837921" w:history="1">
             <w:r>
               <w:rPr>
                 <w:rStyle w:val="Hyperlink"/>
@@ -397,7 +399,7 @@
                 <w:noProof/>
                 <w:webHidden/>
               </w:rPr>
-              <w:instrText xml:space="preserve"> PAGEREF _Toc27551840 \h </w:instrText>
+              <w:instrText xml:space="preserve"> PAGEREF _Toc27837921 \h </w:instrText>
             </w:r>
             <w:r>
               <w:rPr>
@@ -440,7 +442,7 @@
               <w:sz w:val="22"/>
             </w:rPr>
           </w:pPr>
-          <w:hyperlink w:anchor="_Toc27551841" w:history="1">
+          <w:hyperlink w:anchor="_Toc27837922" w:history="1">
             <w:r>
               <w:rPr>
                 <w:rStyle w:val="Hyperlink"/>
@@ -467,7 +469,7 @@
                 <w:noProof/>
                 <w:webHidden/>
               </w:rPr>
-              <w:instrText xml:space="preserve"> PAGEREF _Toc27551841 \h </w:instrText>
+              <w:instrText xml:space="preserve"> PAGEREF _Toc27837922 \h </w:instrText>
             </w:r>
             <w:r>
               <w:rPr>
@@ -510,14 +512,14 @@
               <w:sz w:val="22"/>
             </w:rPr>
           </w:pPr>
-          <w:hyperlink w:anchor="_Toc27551842" w:history="1">
+          <w:hyperlink w:anchor="_Toc27837923" w:history="1">
             <w:r>
               <w:rPr>
                 <w:rStyle w:val="Hyperlink"/>
                 <w:rFonts w:cstheme="majorHAnsi"/>
                 <w:noProof/>
               </w:rPr>
-              <w:t>8.1 Development testing</w:t>
+              <w:t>8.1 Phát triển kiểm thử (Development testing)</w:t>
             </w:r>
             <w:r>
               <w:rPr>
@@ -538,7 +540,80 @@
                 <w:noProof/>
                 <w:webHidden/>
               </w:rPr>
-              <w:instrText xml:space="preserve"> PAGEREF _Toc27551842 \h </w:instrText>
+              <w:instrText xml:space="preserve"> PAGEREF _Toc27837923 \h </w:instrText>
+            </w:r>
+            <w:r>
+              <w:rPr>
+                <w:noProof/>
+                <w:webHidden/>
+              </w:rPr>
+            </w:r>
+            <w:r>
+              <w:rPr>
+                <w:noProof/>
+                <w:webHidden/>
+              </w:rPr>
+              <w:fldChar w:fldCharType="separate"/>
+            </w:r>
+            <w:r>
+              <w:rPr>
+                <w:noProof/>
+                <w:webHidden/>
+              </w:rPr>
+              <w:t>11</w:t>
+            </w:r>
+            <w:r>
+              <w:rPr>
+                <w:noProof/>
+                <w:webHidden/>
+              </w:rPr>
+              <w:fldChar w:fldCharType="end"/>
+            </w:r>
+          </w:hyperlink>
+          <w:bookmarkStart w:id="0" w:name="_GoBack"/>
+          <w:bookmarkEnd w:id="0"/>
+        </w:p>
+        <w:p>
+          <w:pPr>
+            <w:pStyle w:val="TOC2"/>
+            <w:tabs>
+              <w:tab w:val="right" w:leader="dot" w:pos="9017"/>
+            </w:tabs>
+            <w:rPr>
+              <w:rFonts w:asciiTheme="minorHAnsi" w:eastAsiaTheme="minorEastAsia" w:hAnsiTheme="minorHAnsi"/>
+              <w:noProof/>
+              <w:sz w:val="22"/>
+            </w:rPr>
+          </w:pPr>
+          <w:hyperlink w:anchor="_Toc27837924" w:history="1">
+            <w:r>
+              <w:rPr>
+                <w:rStyle w:val="Hyperlink"/>
+                <w:rFonts w:cstheme="minorHAnsi"/>
+                <w:noProof/>
+              </w:rPr>
+              <w:t>8.1.1 Kiểm thử đơn vị (Unit testing)</w:t>
+            </w:r>
+            <w:r>
+              <w:rPr>
+                <w:noProof/>
+                <w:webHidden/>
+              </w:rPr>
+              <w:tab/>
+            </w:r>
+            <w:r>
+              <w:rPr>
+                <w:noProof/>
+                <w:webHidden/>
+              </w:rPr>
+              <w:fldChar w:fldCharType="begin"/>
+            </w:r>
+            <w:r>
+              <w:rPr>
+                <w:noProof/>
+                <w:webHidden/>
+              </w:rPr>
+              <w:instrText xml:space="preserve"> PAGEREF _Toc27837924 \h </w:instrText>
             </w:r>
             <w:r>
               <w:rPr>
@@ -581,14 +656,14 @@
               <w:sz w:val="22"/>
             </w:rPr>
           </w:pPr>
-          <w:hyperlink w:anchor="_Toc27551843" w:history="1">
+          <w:hyperlink w:anchor="_Toc27837925" w:history="1">
             <w:r>
               <w:rPr>
                 <w:rStyle w:val="Hyperlink"/>
                 <w:rFonts w:cstheme="minorHAnsi"/>
                 <w:noProof/>
               </w:rPr>
-              <w:t>8.1.1 Unit testing</w:t>
+              <w:t>8.1.2 Chọn trường hợp kiểm thử (Choosing unit test cases)</w:t>
             </w:r>
             <w:r>
               <w:rPr>
@@ -609,7 +684,7 @@
                 <w:noProof/>
                 <w:webHidden/>
               </w:rPr>
-              <w:instrText xml:space="preserve"> PAGEREF _Toc27551843 \h </w:instrText>
+              <w:instrText xml:space="preserve"> PAGEREF _Toc27837925 \h </w:instrText>
             </w:r>
             <w:r>
               <w:rPr>
@@ -629,7 +704,7 @@
                 <w:noProof/>
                 <w:webHidden/>
               </w:rPr>
-              <w:t>13</w:t>
+              <w:t>14</w:t>
             </w:r>
             <w:r>
               <w:rPr>
@@ -652,14 +727,14 @@
               <w:sz w:val="22"/>
             </w:rPr>
           </w:pPr>
-          <w:hyperlink w:anchor="_Toc27551844" w:history="1">
+          <w:hyperlink w:anchor="_Toc27837926" w:history="1">
             <w:r>
               <w:rPr>
                 <w:rStyle w:val="Hyperlink"/>
                 <w:rFonts w:cstheme="minorHAnsi"/>
                 <w:noProof/>
               </w:rPr>
-              <w:t>8.1.2 Choosing unit test cases</w:t>
+              <w:t>8.1.3 Kiểm thử thành phần (Component testing)</w:t>
             </w:r>
             <w:r>
               <w:rPr>
@@ -680,7 +755,7 @@
                 <w:noProof/>
                 <w:webHidden/>
               </w:rPr>
-              <w:instrText xml:space="preserve"> PAGEREF _Toc27551844 \h </w:instrText>
+              <w:instrText xml:space="preserve"> PAGEREF _Toc27837926 \h </w:instrText>
             </w:r>
             <w:r>
               <w:rPr>
@@ -700,7 +775,7 @@
                 <w:noProof/>
                 <w:webHidden/>
               </w:rPr>
-              <w:t>15</w:t>
+              <w:t>19</w:t>
             </w:r>
             <w:r>
               <w:rPr>
@@ -723,14 +798,14 @@
               <w:sz w:val="22"/>
             </w:rPr>
           </w:pPr>
-          <w:hyperlink w:anchor="_Toc27551845" w:history="1">
+          <w:hyperlink w:anchor="_Toc27837927" w:history="1">
             <w:r>
               <w:rPr>
                 <w:rStyle w:val="Hyperlink"/>
                 <w:rFonts w:cstheme="minorHAnsi"/>
                 <w:noProof/>
               </w:rPr>
-              <w:t>8.1.3 Component testing</w:t>
+              <w:t>8.1.4 Kiểm thử hệ thống (System testing)</w:t>
             </w:r>
             <w:r>
               <w:rPr>
@@ -751,7 +826,7 @@
                 <w:noProof/>
                 <w:webHidden/>
               </w:rPr>
-              <w:instrText xml:space="preserve"> PAGEREF _Toc27551845 \h </w:instrText>
+              <w:instrText xml:space="preserve"> PAGEREF _Toc27837927 \h </w:instrText>
             </w:r>
             <w:r>
               <w:rPr>
@@ -771,7 +846,149 @@
                 <w:noProof/>
                 <w:webHidden/>
               </w:rPr>
-              <w:t>20</w:t>
+              <w:t>22</w:t>
+            </w:r>
+            <w:r>
+              <w:rPr>
+                <w:noProof/>
+                <w:webHidden/>
+              </w:rPr>
+              <w:fldChar w:fldCharType="end"/>
+            </w:r>
+          </w:hyperlink>
+        </w:p>
+        <w:p>
+          <w:pPr>
+            <w:pStyle w:val="TOC1"/>
+            <w:tabs>
+              <w:tab w:val="right" w:leader="dot" w:pos="9017"/>
+            </w:tabs>
+            <w:rPr>
+              <w:rFonts w:asciiTheme="minorHAnsi" w:eastAsiaTheme="minorEastAsia" w:hAnsiTheme="minorHAnsi"/>
+              <w:noProof/>
+              <w:sz w:val="22"/>
+            </w:rPr>
+          </w:pPr>
+          <w:hyperlink w:anchor="_Toc27837928" w:history="1">
+            <w:r>
+              <w:rPr>
+                <w:rStyle w:val="Hyperlink"/>
+                <w:rFonts w:cstheme="majorHAnsi"/>
+                <w:noProof/>
+              </w:rPr>
+              <w:t>8.2 Hướng phát triển kiểm thử (Test-driven development)</w:t>
+            </w:r>
+            <w:r>
+              <w:rPr>
+                <w:noProof/>
+                <w:webHidden/>
+              </w:rPr>
+              <w:tab/>
+            </w:r>
+            <w:r>
+              <w:rPr>
+                <w:noProof/>
+                <w:webHidden/>
+              </w:rPr>
+              <w:fldChar w:fldCharType="begin"/>
+            </w:r>
+            <w:r>
+              <w:rPr>
+                <w:noProof/>
+                <w:webHidden/>
+              </w:rPr>
+              <w:instrText xml:space="preserve"> PAGEREF _Toc27837928 \h </w:instrText>
+            </w:r>
+            <w:r>
+              <w:rPr>
+                <w:noProof/>
+                <w:webHidden/>
+              </w:rPr>
+            </w:r>
+            <w:r>
+              <w:rPr>
+                <w:noProof/>
+                <w:webHidden/>
+              </w:rPr>
+              <w:fldChar w:fldCharType="separate"/>
+            </w:r>
+            <w:r>
+              <w:rPr>
+                <w:noProof/>
+                <w:webHidden/>
+              </w:rPr>
+              <w:t>27</w:t>
+            </w:r>
+            <w:r>
+              <w:rPr>
+                <w:noProof/>
+                <w:webHidden/>
+              </w:rPr>
+              <w:fldChar w:fldCharType="end"/>
+            </w:r>
+          </w:hyperlink>
+        </w:p>
+        <w:p>
+          <w:pPr>
+            <w:pStyle w:val="TOC1"/>
+            <w:tabs>
+              <w:tab w:val="right" w:leader="dot" w:pos="9017"/>
+            </w:tabs>
+            <w:rPr>
+              <w:rFonts w:asciiTheme="minorHAnsi" w:eastAsiaTheme="minorEastAsia" w:hAnsiTheme="minorHAnsi"/>
+              <w:noProof/>
+              <w:sz w:val="22"/>
+            </w:rPr>
+          </w:pPr>
+          <w:hyperlink w:anchor="_Toc27837929" w:history="1">
+            <w:r>
+              <w:rPr>
+                <w:rStyle w:val="Hyperlink"/>
+                <w:rFonts w:cstheme="minorHAnsi"/>
+                <w:noProof/>
+              </w:rPr>
+              <w:t>8.3 Kiểm thử phát hành (Release testing)</w:t>
+            </w:r>
+            <w:r>
+              <w:rPr>
+                <w:noProof/>
+                <w:webHidden/>
+              </w:rPr>
+              <w:tab/>
+            </w:r>
+            <w:r>
+              <w:rPr>
+                <w:noProof/>
+                <w:webHidden/>
+              </w:rPr>
+              <w:fldChar w:fldCharType="begin"/>
+            </w:r>
+            <w:r>
+              <w:rPr>
+                <w:noProof/>
+                <w:webHidden/>
+              </w:rPr>
+              <w:instrText xml:space="preserve"> PAGEREF _Toc27837929 \h </w:instrText>
+            </w:r>
+            <w:r>
+              <w:rPr>
+                <w:noProof/>
+                <w:webHidden/>
+              </w:rPr>
+            </w:r>
+            <w:r>
+              <w:rPr>
+                <w:noProof/>
+                <w:webHidden/>
+              </w:rPr>
+              <w:fldChar w:fldCharType="separate"/>
+            </w:r>
+            <w:r>
+              <w:rPr>
+                <w:noProof/>
+                <w:webHidden/>
+              </w:rPr>
+              <w:t>28</w:t>
             </w:r>
             <w:r>
               <w:rPr>
@@ -794,14 +1011,14 @@
               <w:sz w:val="22"/>
             </w:rPr>
           </w:pPr>
-          <w:hyperlink w:anchor="_Toc27551846" w:history="1">
+          <w:hyperlink w:anchor="_Toc27837930" w:history="1">
             <w:r>
               <w:rPr>
                 <w:rStyle w:val="Hyperlink"/>
-                <w:rFonts w:cstheme="minorHAnsi"/>
+                <w:rFonts w:cstheme="majorHAnsi"/>
                 <w:noProof/>
               </w:rPr>
-              <w:t>8.1.4 System testing</w:t>
+              <w:t>8.3.1 Kiểm thử dựa trên yêu cầu</w:t>
             </w:r>
             <w:r>
               <w:rPr>
@@ -822,7 +1039,7 @@
                 <w:noProof/>
                 <w:webHidden/>
               </w:rPr>
-              <w:instrText xml:space="preserve"> PAGEREF _Toc27551846 \h </w:instrText>
+              <w:instrText xml:space="preserve"> PAGEREF _Toc27837930 \h </w:instrText>
             </w:r>
             <w:r>
               <w:rPr>
@@ -842,220 +1059,7 @@
                 <w:noProof/>
                 <w:webHidden/>
               </w:rPr>
-              <w:t>23</w:t>
-            </w:r>
-            <w:r>
-              <w:rPr>
-                <w:noProof/>
-                <w:webHidden/>
-              </w:rPr>
-              <w:fldChar w:fldCharType="end"/>
-            </w:r>
-          </w:hyperlink>
-        </w:p>
-        <w:p>
-          <w:pPr>
-            <w:pStyle w:val="TOC1"/>
-            <w:tabs>
-              <w:tab w:val="right" w:leader="dot" w:pos="9017"/>
-            </w:tabs>
-            <w:rPr>
-              <w:rFonts w:asciiTheme="minorHAnsi" w:eastAsiaTheme="minorEastAsia" w:hAnsiTheme="minorHAnsi"/>
-              <w:noProof/>
-              <w:sz w:val="22"/>
-            </w:rPr>
-          </w:pPr>
-          <w:hyperlink w:anchor="_Toc27551847" w:history="1">
-            <w:r>
-              <w:rPr>
-                <w:rStyle w:val="Hyperlink"/>
-                <w:rFonts w:cstheme="majorHAnsi"/>
-                <w:noProof/>
-              </w:rPr>
-              <w:t>8.2 Test-driven development</w:t>
-            </w:r>
-            <w:r>
-              <w:rPr>
-                <w:noProof/>
-                <w:webHidden/>
-              </w:rPr>
-              <w:tab/>
-            </w:r>
-            <w:r>
-              <w:rPr>
-                <w:noProof/>
-                <w:webHidden/>
-              </w:rPr>
-              <w:fldChar w:fldCharType="begin"/>
-            </w:r>
-            <w:r>
-              <w:rPr>
-                <w:noProof/>
-                <w:webHidden/>
-              </w:rPr>
-              <w:instrText xml:space="preserve"> PAGEREF _Toc27551847 \h </w:instrText>
-            </w:r>
-            <w:r>
-              <w:rPr>
-                <w:noProof/>
-                <w:webHidden/>
-              </w:rPr>
-            </w:r>
-            <w:r>
-              <w:rPr>
-                <w:noProof/>
-                <w:webHidden/>
-              </w:rPr>
-              <w:fldChar w:fldCharType="separate"/>
-            </w:r>
-            <w:r>
-              <w:rPr>
-                <w:noProof/>
-                <w:webHidden/>
-              </w:rPr>
-              <w:t>28</w:t>
-            </w:r>
-            <w:r>
-              <w:rPr>
-                <w:noProof/>
-                <w:webHidden/>
-              </w:rPr>
-              <w:fldChar w:fldCharType="end"/>
-            </w:r>
-          </w:hyperlink>
-        </w:p>
-        <w:p>
-          <w:pPr>
-            <w:pStyle w:val="TOC1"/>
-            <w:tabs>
-              <w:tab w:val="right" w:leader="dot" w:pos="9017"/>
-            </w:tabs>
-            <w:rPr>
-              <w:rFonts w:asciiTheme="minorHAnsi" w:eastAsiaTheme="minorEastAsia" w:hAnsiTheme="minorHAnsi"/>
-              <w:noProof/>
-              <w:sz w:val="22"/>
-            </w:rPr>
-          </w:pPr>
-          <w:hyperlink w:anchor="_Toc27551848" w:history="1">
-            <w:r>
-              <w:rPr>
-                <w:rStyle w:val="Hyperlink"/>
-                <w:rFonts w:cstheme="minorHAnsi"/>
-                <w:noProof/>
-              </w:rPr>
-              <w:t>8.3 Release testing</w:t>
-            </w:r>
-            <w:r>
-              <w:rPr>
-                <w:noProof/>
-                <w:webHidden/>
-              </w:rPr>
-              <w:tab/>
-            </w:r>
-            <w:r>
-              <w:rPr>
-                <w:noProof/>
-                <w:webHidden/>
-              </w:rPr>
-              <w:fldChar w:fldCharType="begin"/>
-            </w:r>
-            <w:r>
-              <w:rPr>
-                <w:noProof/>
-                <w:webHidden/>
-              </w:rPr>
-              <w:instrText xml:space="preserve"> PAGEREF _Toc27551848 \h </w:instrText>
-            </w:r>
-            <w:r>
-              <w:rPr>
-                <w:noProof/>
-                <w:webHidden/>
-              </w:rPr>
-            </w:r>
-            <w:r>
-              <w:rPr>
-                <w:noProof/>
-                <w:webHidden/>
-              </w:rPr>
-              <w:fldChar w:fldCharType="separate"/>
-            </w:r>
-            <w:r>
-              <w:rPr>
-                <w:noProof/>
-                <w:webHidden/>
-              </w:rPr>
               <w:t>29</w:t>
-            </w:r>
-            <w:r>
-              <w:rPr>
-                <w:noProof/>
-                <w:webHidden/>
-              </w:rPr>
-              <w:fldChar w:fldCharType="end"/>
-            </w:r>
-          </w:hyperlink>
-        </w:p>
-        <w:p>
-          <w:pPr>
-            <w:pStyle w:val="TOC2"/>
-            <w:tabs>
-              <w:tab w:val="right" w:leader="dot" w:pos="9017"/>
-            </w:tabs>
-            <w:rPr>
-              <w:rFonts w:asciiTheme="minorHAnsi" w:eastAsiaTheme="minorEastAsia" w:hAnsiTheme="minorHAnsi"/>
-              <w:noProof/>
-              <w:sz w:val="22"/>
-            </w:rPr>
-          </w:pPr>
-          <w:hyperlink w:anchor="_Toc27551849" w:history="1">
-            <w:r>
-              <w:rPr>
-                <w:rStyle w:val="Hyperlink"/>
-                <w:rFonts w:cstheme="majorHAnsi"/>
-                <w:noProof/>
-              </w:rPr>
-              <w:t>8.3.1 Kiểm thử dựa trên yêu cầu</w:t>
-            </w:r>
-            <w:r>
-              <w:rPr>
-                <w:noProof/>
-                <w:webHidden/>
-              </w:rPr>
-              <w:tab/>
-            </w:r>
-            <w:r>
-              <w:rPr>
-                <w:noProof/>
-                <w:webHidden/>
-              </w:rPr>
-              <w:fldChar w:fldCharType="begin"/>
-            </w:r>
-            <w:r>
-              <w:rPr>
-                <w:noProof/>
-                <w:webHidden/>
-              </w:rPr>
-              <w:instrText xml:space="preserve"> PAGEREF _Toc27551849 \h </w:instrText>
-            </w:r>
-            <w:r>
-              <w:rPr>
-                <w:noProof/>
-                <w:webHidden/>
-              </w:rPr>
-            </w:r>
-            <w:r>
-              <w:rPr>
-                <w:noProof/>
-                <w:webHidden/>
-              </w:rPr>
-              <w:fldChar w:fldCharType="separate"/>
-            </w:r>
-            <w:r>
-              <w:rPr>
-                <w:noProof/>
-                <w:webHidden/>
-              </w:rPr>
-              <w:t>30</w:t>
             </w:r>
             <w:r>
               <w:rPr>
@@ -1079,7 +1083,7 @@
               <w:sz w:val="22"/>
             </w:rPr>
           </w:pPr>
-          <w:hyperlink w:anchor="_Toc27551850" w:history="1">
+          <w:hyperlink w:anchor="_Toc27837931" w:history="1">
             <w:r>
               <w:rPr>
                 <w:rStyle w:val="Hyperlink"/>
@@ -1123,7 +1127,7 @@
                 <w:noProof/>
                 <w:webHidden/>
               </w:rPr>
-              <w:instrText xml:space="preserve"> PAGEREF _Toc27551850 \h </w:instrText>
+              <w:instrText xml:space="preserve"> PAGEREF _Toc27837931 \h </w:instrText>
             </w:r>
             <w:r>
               <w:rPr>
@@ -1143,7 +1147,7 @@
                 <w:noProof/>
                 <w:webHidden/>
               </w:rPr>
-              <w:t>31</w:t>
+              <w:t>30</w:t>
             </w:r>
             <w:r>
               <w:rPr>
@@ -1167,7 +1171,7 @@
               <w:sz w:val="22"/>
             </w:rPr>
           </w:pPr>
-          <w:hyperlink w:anchor="_Toc27551851" w:history="1">
+          <w:hyperlink w:anchor="_Toc27837932" w:history="1">
             <w:r>
               <w:rPr>
                 <w:rStyle w:val="Hyperlink"/>
@@ -1211,7 +1215,7 @@
                 <w:noProof/>
                 <w:webHidden/>
               </w:rPr>
-              <w:instrText xml:space="preserve"> PAGEREF _Toc27551851 \h </w:instrText>
+              <w:instrText xml:space="preserve"> PAGEREF _Toc27837932 \h </w:instrText>
             </w:r>
             <w:r>
               <w:rPr>
@@ -1231,7 +1235,7 @@
                 <w:noProof/>
                 <w:webHidden/>
               </w:rPr>
-              <w:t>32</w:t>
+              <w:t>31</w:t>
             </w:r>
             <w:r>
               <w:rPr>
@@ -1254,14 +1258,14 @@
               <w:sz w:val="22"/>
             </w:rPr>
           </w:pPr>
-          <w:hyperlink w:anchor="_Toc27551852" w:history="1">
+          <w:hyperlink w:anchor="_Toc27837933" w:history="1">
             <w:r>
               <w:rPr>
                 <w:rStyle w:val="Hyperlink"/>
                 <w:rFonts w:cstheme="majorHAnsi"/>
                 <w:noProof/>
               </w:rPr>
-              <w:t>8.4 User testing</w:t>
+              <w:t>8.4 Kiểm thử người dùng (User testing)</w:t>
             </w:r>
             <w:r>
               <w:rPr>
@@ -1282,7 +1286,7 @@
                 <w:noProof/>
                 <w:webHidden/>
               </w:rPr>
-              <w:instrText xml:space="preserve"> PAGEREF _Toc27551852 \h </w:instrText>
+              <w:instrText xml:space="preserve"> PAGEREF _Toc27837933 \h </w:instrText>
             </w:r>
             <w:r>
               <w:rPr>
@@ -1302,7 +1306,7 @@
                 <w:noProof/>
                 <w:webHidden/>
               </w:rPr>
-              <w:t>35</w:t>
+              <w:t>34</w:t>
             </w:r>
             <w:r>
               <w:rPr>
@@ -1325,7 +1329,7 @@
               <w:sz w:val="22"/>
             </w:rPr>
           </w:pPr>
-          <w:hyperlink w:anchor="_Toc27551853" w:history="1">
+          <w:hyperlink w:anchor="_Toc27837934" w:history="1">
             <w:r>
               <w:rPr>
                 <w:rStyle w:val="Hyperlink"/>
@@ -1352,7 +1356,7 @@
                 <w:noProof/>
                 <w:webHidden/>
               </w:rPr>
-              <w:instrText xml:space="preserve"> PAGEREF _Toc27551853 \h </w:instrText>
+              <w:instrText xml:space="preserve"> PAGEREF _Toc27837934 \h </w:instrText>
             </w:r>
             <w:r>
               <w:rPr>
@@ -1372,7 +1376,7 @@
                 <w:noProof/>
                 <w:webHidden/>
               </w:rPr>
-              <w:t>41</w:t>
+              <w:t>40</w:t>
             </w:r>
             <w:r>
               <w:rPr>
@@ -1395,7 +1399,7 @@
               <w:sz w:val="22"/>
             </w:rPr>
           </w:pPr>
-          <w:hyperlink w:anchor="_Toc27551854" w:history="1">
+          <w:hyperlink w:anchor="_Toc27837935" w:history="1">
             <w:r>
               <w:rPr>
                 <w:rStyle w:val="Hyperlink"/>
@@ -1423,7 +1427,7 @@
                 <w:noProof/>
                 <w:webHidden/>
               </w:rPr>
-              <w:instrText xml:space="preserve"> PAGEREF _Toc27551854 \h </w:instrText>
+              <w:instrText xml:space="preserve"> PAGEREF _Toc27837935 \h </w:instrText>
             </w:r>
             <w:r>
               <w:rPr>
@@ -1466,7 +1470,7 @@
               <w:sz w:val="22"/>
             </w:rPr>
           </w:pPr>
-          <w:hyperlink w:anchor="_Toc27551855" w:history="1">
+          <w:hyperlink w:anchor="_Toc27837936" w:history="1">
             <w:r>
               <w:rPr>
                 <w:rStyle w:val="Hyperlink"/>
@@ -1494,7 +1498,7 @@
                 <w:noProof/>
                 <w:webHidden/>
               </w:rPr>
-              <w:instrText xml:space="preserve"> PAGEREF _Toc27551855 \h </w:instrText>
+              <w:instrText xml:space="preserve"> PAGEREF _Toc27837936 \h </w:instrText>
             </w:r>
             <w:r>
               <w:rPr>
@@ -1555,7 +1559,7 @@
       <w:pPr>
         <w:pStyle w:val="Heading1"/>
       </w:pPr>
-      <w:bookmarkStart w:id="0" w:name="_Toc27551840"/>
+      <w:bookmarkStart w:id="1" w:name="_Toc27837921"/>
       <w:r>
         <w:lastRenderedPageBreak/>
         <w:t>Bảng phân c</w:t>
@@ -1563,7 +1567,7 @@
       <w:r>
         <w:t>ông việc</w:t>
       </w:r>
-      <w:bookmarkEnd w:id="0"/>
+      <w:bookmarkEnd w:id="1"/>
     </w:p>
     <w:tbl>
       <w:tblPr>
@@ -1792,6 +1796,7 @@
           <w:p>
             <w:pPr>
               <w:ind w:firstLine="0"/>
+              <w:jc w:val="left"/>
               <w:rPr>
                 <w:rFonts w:asciiTheme="minorHAnsi" w:hAnsiTheme="minorHAnsi" w:cstheme="minorHAnsi"/>
                 <w:sz w:val="24"/>
@@ -1846,6 +1851,14 @@
               </w:rPr>
               <w:br/>
               <w:t>Cài đặt chương trình Demo</w:t>
+            </w:r>
+            <w:r>
+              <w:rPr>
+                <w:rFonts w:asciiTheme="minorHAnsi" w:hAnsiTheme="minorHAnsi" w:cstheme="minorHAnsi"/>
+                <w:sz w:val="24"/>
+                <w:szCs w:val="26"/>
+              </w:rPr>
+              <w:t>.</w:t>
             </w:r>
           </w:p>
         </w:tc>
@@ -1983,6 +1996,7 @@
           <w:p>
             <w:pPr>
               <w:ind w:firstLine="0"/>
+              <w:jc w:val="left"/>
               <w:rPr>
                 <w:rFonts w:asciiTheme="minorHAnsi" w:hAnsiTheme="minorHAnsi" w:cstheme="minorHAnsi"/>
                 <w:sz w:val="24"/>
@@ -2133,6 +2147,7 @@
           <w:p>
             <w:pPr>
               <w:ind w:firstLine="0"/>
+              <w:jc w:val="left"/>
               <w:rPr>
                 <w:rFonts w:asciiTheme="minorHAnsi" w:hAnsiTheme="minorHAnsi" w:cstheme="minorHAnsi"/>
                 <w:sz w:val="24"/>
@@ -2263,12 +2278,12 @@
         <w:pStyle w:val="Heading1"/>
         <w:ind w:firstLine="0"/>
       </w:pPr>
-      <w:bookmarkStart w:id="1" w:name="_Toc27551841"/>
+      <w:bookmarkStart w:id="2" w:name="_Toc27837922"/>
       <w:r>
         <w:lastRenderedPageBreak/>
         <w:t>Tổng quan về kiểm thử</w:t>
       </w:r>
-      <w:bookmarkEnd w:id="1"/>
+      <w:bookmarkEnd w:id="2"/>
     </w:p>
     <w:p>
       <w:pPr>
@@ -4588,15 +4603,21 @@
           <w:rFonts w:cstheme="majorHAnsi"/>
         </w:rPr>
       </w:pPr>
-      <w:bookmarkStart w:id="2" w:name="_Toc27551842"/>
+      <w:bookmarkStart w:id="3" w:name="_Toc27837923"/>
       <w:r>
         <w:rPr>
           <w:rFonts w:cstheme="majorHAnsi"/>
         </w:rPr>
         <w:lastRenderedPageBreak/>
-        <w:t>8.1 Development testing</w:t>
-      </w:r>
-      <w:bookmarkEnd w:id="2"/>
+        <w:t xml:space="preserve">8.1 </w:t>
+      </w:r>
+      <w:r>
+        <w:rPr>
+          <w:rFonts w:cstheme="majorHAnsi"/>
+        </w:rPr>
+        <w:t>Phát triển kiểm thử (Development testing)</w:t>
+      </w:r>
+      <w:bookmarkEnd w:id="3"/>
     </w:p>
     <w:p>
       <w:pPr>
@@ -4943,14 +4964,32 @@
           <w:rFonts w:asciiTheme="minorHAnsi" w:hAnsiTheme="minorHAnsi" w:cstheme="minorHAnsi"/>
         </w:rPr>
       </w:pPr>
-      <w:bookmarkStart w:id="3" w:name="_Toc27551843"/>
-      <w:r>
-        <w:rPr>
-          <w:rFonts w:asciiTheme="minorHAnsi" w:hAnsiTheme="minorHAnsi" w:cstheme="minorHAnsi"/>
-        </w:rPr>
-        <w:t>8.1.1 Unit testing</w:t>
-      </w:r>
-      <w:bookmarkEnd w:id="3"/>
+      <w:bookmarkStart w:id="4" w:name="_Toc27837924"/>
+      <w:r>
+        <w:rPr>
+          <w:rFonts w:asciiTheme="minorHAnsi" w:hAnsiTheme="minorHAnsi" w:cstheme="minorHAnsi"/>
+        </w:rPr>
+        <w:t xml:space="preserve">8.1.1 </w:t>
+      </w:r>
+      <w:r>
+        <w:rPr>
+          <w:rFonts w:asciiTheme="minorHAnsi" w:hAnsiTheme="minorHAnsi" w:cstheme="minorHAnsi"/>
+        </w:rPr>
+        <w:t>Kiểm thử đơn vị (</w:t>
+      </w:r>
+      <w:r>
+        <w:rPr>
+          <w:rFonts w:asciiTheme="minorHAnsi" w:hAnsiTheme="minorHAnsi" w:cstheme="minorHAnsi"/>
+        </w:rPr>
+        <w:t>Unit testing</w:t>
+      </w:r>
+      <w:r>
+        <w:rPr>
+          <w:rFonts w:asciiTheme="minorHAnsi" w:hAnsiTheme="minorHAnsi" w:cstheme="minorHAnsi"/>
+        </w:rPr>
+        <w:t>)</w:t>
+      </w:r>
+      <w:bookmarkEnd w:id="4"/>
     </w:p>
     <w:p>
       <w:pPr>
@@ -6229,14 +6268,32 @@
           <w:rFonts w:asciiTheme="minorHAnsi" w:hAnsiTheme="minorHAnsi" w:cstheme="minorHAnsi"/>
         </w:rPr>
       </w:pPr>
-      <w:bookmarkStart w:id="4" w:name="_Toc27551844"/>
-      <w:r>
-        <w:rPr>
-          <w:rFonts w:asciiTheme="minorHAnsi" w:hAnsiTheme="minorHAnsi" w:cstheme="minorHAnsi"/>
-        </w:rPr>
-        <w:t>8.1.2 Choosing unit test cases</w:t>
-      </w:r>
-      <w:bookmarkEnd w:id="4"/>
+      <w:bookmarkStart w:id="5" w:name="_Toc27837925"/>
+      <w:r>
+        <w:rPr>
+          <w:rFonts w:asciiTheme="minorHAnsi" w:hAnsiTheme="minorHAnsi" w:cstheme="minorHAnsi"/>
+        </w:rPr>
+        <w:t xml:space="preserve">8.1.2 </w:t>
+      </w:r>
+      <w:r>
+        <w:rPr>
+          <w:rFonts w:asciiTheme="minorHAnsi" w:hAnsiTheme="minorHAnsi" w:cstheme="minorHAnsi"/>
+        </w:rPr>
+        <w:t>Chọn trường hợp kiểm thử (</w:t>
+      </w:r>
+      <w:r>
+        <w:rPr>
+          <w:rFonts w:asciiTheme="minorHAnsi" w:hAnsiTheme="minorHAnsi" w:cstheme="minorHAnsi"/>
+        </w:rPr>
+        <w:t>Choosing unit test cases</w:t>
+      </w:r>
+      <w:r>
+        <w:rPr>
+          <w:rFonts w:asciiTheme="minorHAnsi" w:hAnsiTheme="minorHAnsi" w:cstheme="minorHAnsi"/>
+        </w:rPr>
+        <w:t>)</w:t>
+      </w:r>
+      <w:bookmarkEnd w:id="5"/>
     </w:p>
     <w:p>
       <w:pPr>
@@ -7788,14 +7845,32 @@
           <w:rFonts w:asciiTheme="minorHAnsi" w:hAnsiTheme="minorHAnsi" w:cstheme="minorHAnsi"/>
         </w:rPr>
       </w:pPr>
-      <w:bookmarkStart w:id="5" w:name="_Toc27551845"/>
-      <w:r>
-        <w:rPr>
-          <w:rFonts w:asciiTheme="minorHAnsi" w:hAnsiTheme="minorHAnsi" w:cstheme="minorHAnsi"/>
-        </w:rPr>
-        <w:t>8.1.3 Component testing</w:t>
-      </w:r>
-      <w:bookmarkEnd w:id="5"/>
+      <w:bookmarkStart w:id="6" w:name="_Toc27837926"/>
+      <w:r>
+        <w:rPr>
+          <w:rFonts w:asciiTheme="minorHAnsi" w:hAnsiTheme="minorHAnsi" w:cstheme="minorHAnsi"/>
+        </w:rPr>
+        <w:t xml:space="preserve">8.1.3 </w:t>
+      </w:r>
+      <w:r>
+        <w:rPr>
+          <w:rFonts w:asciiTheme="minorHAnsi" w:hAnsiTheme="minorHAnsi" w:cstheme="minorHAnsi"/>
+        </w:rPr>
+        <w:t>Kiểm thử thành phần (</w:t>
+      </w:r>
+      <w:r>
+        <w:rPr>
+          <w:rFonts w:asciiTheme="minorHAnsi" w:hAnsiTheme="minorHAnsi" w:cstheme="minorHAnsi"/>
+        </w:rPr>
+        <w:t>Component testing</w:t>
+      </w:r>
+      <w:r>
+        <w:rPr>
+          <w:rFonts w:asciiTheme="minorHAnsi" w:hAnsiTheme="minorHAnsi" w:cstheme="minorHAnsi"/>
+        </w:rPr>
+        <w:t>)</w:t>
+      </w:r>
+      <w:bookmarkEnd w:id="6"/>
     </w:p>
     <w:p>
       <w:pPr>
@@ -8779,14 +8854,32 @@
           <w:rFonts w:asciiTheme="minorHAnsi" w:hAnsiTheme="minorHAnsi" w:cstheme="minorHAnsi"/>
         </w:rPr>
       </w:pPr>
-      <w:bookmarkStart w:id="6" w:name="_Toc27551846"/>
-      <w:r>
-        <w:rPr>
-          <w:rFonts w:asciiTheme="minorHAnsi" w:hAnsiTheme="minorHAnsi" w:cstheme="minorHAnsi"/>
-        </w:rPr>
-        <w:t>8.1.4 System testing</w:t>
-      </w:r>
-      <w:bookmarkEnd w:id="6"/>
+      <w:bookmarkStart w:id="7" w:name="_Toc27837927"/>
+      <w:r>
+        <w:rPr>
+          <w:rFonts w:asciiTheme="minorHAnsi" w:hAnsiTheme="minorHAnsi" w:cstheme="minorHAnsi"/>
+        </w:rPr>
+        <w:t xml:space="preserve">8.1.4 </w:t>
+      </w:r>
+      <w:r>
+        <w:rPr>
+          <w:rFonts w:asciiTheme="minorHAnsi" w:hAnsiTheme="minorHAnsi" w:cstheme="minorHAnsi"/>
+        </w:rPr>
+        <w:t>Kiểm thử hệ thống (</w:t>
+      </w:r>
+      <w:r>
+        <w:rPr>
+          <w:rFonts w:asciiTheme="minorHAnsi" w:hAnsiTheme="minorHAnsi" w:cstheme="minorHAnsi"/>
+        </w:rPr>
+        <w:t>System testing</w:t>
+      </w:r>
+      <w:r>
+        <w:rPr>
+          <w:rFonts w:asciiTheme="minorHAnsi" w:hAnsiTheme="minorHAnsi" w:cstheme="minorHAnsi"/>
+        </w:rPr>
+        <w:t>)</w:t>
+      </w:r>
+      <w:bookmarkEnd w:id="7"/>
     </w:p>
     <w:p>
       <w:pPr>
@@ -9749,15 +9842,33 @@
           <w:rFonts w:cstheme="majorHAnsi"/>
         </w:rPr>
       </w:pPr>
-      <w:bookmarkStart w:id="7" w:name="_Toc27551847"/>
+      <w:bookmarkStart w:id="8" w:name="_Toc27837928"/>
       <w:r>
         <w:rPr>
           <w:rFonts w:cstheme="majorHAnsi"/>
         </w:rPr>
         <w:lastRenderedPageBreak/>
-        <w:t>8.2 Test-driven development</w:t>
-      </w:r>
-      <w:bookmarkEnd w:id="7"/>
+        <w:t xml:space="preserve">8.2 </w:t>
+      </w:r>
+      <w:r>
+        <w:rPr>
+          <w:rFonts w:cstheme="majorHAnsi"/>
+        </w:rPr>
+        <w:t>Hướng phát triển kiểm thử (</w:t>
+      </w:r>
+      <w:r>
+        <w:rPr>
+          <w:rFonts w:cstheme="majorHAnsi"/>
+        </w:rPr>
+        <w:t>Test-driven development</w:t>
+      </w:r>
+      <w:r>
+        <w:rPr>
+          <w:rFonts w:cstheme="majorHAnsi"/>
+        </w:rPr>
+        <w:t>)</w:t>
+      </w:r>
+      <w:bookmarkEnd w:id="8"/>
     </w:p>
     <w:p>
       <w:pPr>
@@ -10041,15 +10152,33 @@
           <w:rFonts w:asciiTheme="minorHAnsi" w:hAnsiTheme="minorHAnsi" w:cstheme="minorHAnsi"/>
         </w:rPr>
       </w:pPr>
-      <w:bookmarkStart w:id="8" w:name="_Toc27551848"/>
+      <w:bookmarkStart w:id="9" w:name="_Toc27837929"/>
       <w:r>
         <w:rPr>
           <w:rFonts w:asciiTheme="minorHAnsi" w:hAnsiTheme="minorHAnsi" w:cstheme="minorHAnsi"/>
         </w:rPr>
         <w:lastRenderedPageBreak/>
-        <w:t>8.3 Release testing</w:t>
-      </w:r>
-      <w:bookmarkEnd w:id="8"/>
+        <w:t xml:space="preserve">8.3 </w:t>
+      </w:r>
+      <w:r>
+        <w:rPr>
+          <w:rFonts w:asciiTheme="minorHAnsi" w:hAnsiTheme="minorHAnsi" w:cstheme="minorHAnsi"/>
+        </w:rPr>
+        <w:t>Kiểm thử phát hành (</w:t>
+      </w:r>
+      <w:r>
+        <w:rPr>
+          <w:rFonts w:asciiTheme="minorHAnsi" w:hAnsiTheme="minorHAnsi" w:cstheme="minorHAnsi"/>
+        </w:rPr>
+        <w:t>Release testing</w:t>
+      </w:r>
+      <w:r>
+        <w:rPr>
+          <w:rFonts w:asciiTheme="minorHAnsi" w:hAnsiTheme="minorHAnsi" w:cstheme="minorHAnsi"/>
+        </w:rPr>
+        <w:t>)</w:t>
+      </w:r>
+      <w:bookmarkEnd w:id="9"/>
     </w:p>
     <w:p>
       <w:pPr>
@@ -10204,7 +10333,7 @@
           <w:rFonts w:cstheme="majorHAnsi"/>
         </w:rPr>
       </w:pPr>
-      <w:bookmarkStart w:id="9" w:name="_Toc27551849"/>
+      <w:bookmarkStart w:id="10" w:name="_Toc27837930"/>
       <w:r>
         <w:rPr>
           <w:rFonts w:cstheme="majorHAnsi"/>
@@ -10218,7 +10347,7 @@
         </w:rPr>
         <w:t>Kiểm thử dựa trên yêu cầu</w:t>
       </w:r>
-      <w:bookmarkEnd w:id="9"/>
+      <w:bookmarkEnd w:id="10"/>
     </w:p>
     <w:p>
       <w:pPr>
@@ -10536,14 +10665,14 @@
           <w:rFonts w:cstheme="majorHAnsi"/>
         </w:rPr>
       </w:pPr>
-      <w:bookmarkStart w:id="10" w:name="_Toc27551850"/>
+      <w:bookmarkStart w:id="11" w:name="_Toc27837931"/>
       <w:r>
         <w:rPr>
           <w:rFonts w:cstheme="majorHAnsi"/>
         </w:rPr>
         <w:t>Kiểm thử kịch bản</w:t>
       </w:r>
-      <w:bookmarkEnd w:id="10"/>
+      <w:bookmarkEnd w:id="11"/>
     </w:p>
     <w:p>
       <w:pPr>
@@ -10898,14 +11027,14 @@
           <w:rFonts w:cstheme="majorHAnsi"/>
         </w:rPr>
       </w:pPr>
-      <w:bookmarkStart w:id="11" w:name="_Toc27551851"/>
+      <w:bookmarkStart w:id="12" w:name="_Toc27837932"/>
       <w:r>
         <w:rPr>
           <w:rFonts w:cstheme="majorHAnsi"/>
         </w:rPr>
         <w:t>Kiểm thử hiệu suất</w:t>
       </w:r>
-      <w:bookmarkEnd w:id="11"/>
+      <w:bookmarkEnd w:id="12"/>
     </w:p>
     <w:p>
       <w:pPr>
@@ -11140,15 +11269,33 @@
           <w:rFonts w:cstheme="majorHAnsi"/>
         </w:rPr>
       </w:pPr>
-      <w:bookmarkStart w:id="12" w:name="_Toc27551852"/>
+      <w:bookmarkStart w:id="13" w:name="_Toc27837933"/>
       <w:r>
         <w:rPr>
           <w:rFonts w:cstheme="majorHAnsi"/>
         </w:rPr>
         <w:lastRenderedPageBreak/>
-        <w:t>8.4 User testing</w:t>
-      </w:r>
-      <w:bookmarkEnd w:id="12"/>
+        <w:t xml:space="preserve">8.4 </w:t>
+      </w:r>
+      <w:r>
+        <w:rPr>
+          <w:rFonts w:cstheme="majorHAnsi"/>
+        </w:rPr>
+        <w:t>Kiểm thử người dùng (</w:t>
+      </w:r>
+      <w:r>
+        <w:rPr>
+          <w:rFonts w:cstheme="majorHAnsi"/>
+        </w:rPr>
+        <w:t>User testing</w:t>
+      </w:r>
+      <w:r>
+        <w:rPr>
+          <w:rFonts w:cstheme="majorHAnsi"/>
+        </w:rPr>
+        <w:t>)</w:t>
+      </w:r>
+      <w:bookmarkEnd w:id="13"/>
     </w:p>
     <w:p>
       <w:pPr>
@@ -11993,12 +12140,12 @@
       <w:pPr>
         <w:pStyle w:val="Heading1"/>
       </w:pPr>
-      <w:bookmarkStart w:id="13" w:name="_Toc27551853"/>
+      <w:bookmarkStart w:id="14" w:name="_Toc27837934"/>
       <w:r>
         <w:lastRenderedPageBreak/>
         <w:t>Cài đặt</w:t>
       </w:r>
-      <w:bookmarkEnd w:id="13"/>
+      <w:bookmarkEnd w:id="14"/>
     </w:p>
     <w:p>
       <w:r>
@@ -12495,7 +12642,6 @@
           <w:docGrid w:linePitch="381"/>
         </w:sectPr>
       </w:pPr>
-      <w:bookmarkStart w:id="14" w:name="_Toc27551854"/>
     </w:p>
     <w:p>
       <w:pPr>
@@ -12504,6 +12650,7 @@
           <w:rFonts w:asciiTheme="minorHAnsi" w:hAnsiTheme="minorHAnsi" w:cstheme="minorHAnsi"/>
         </w:rPr>
       </w:pPr>
+      <w:bookmarkStart w:id="15" w:name="_Toc27837935"/>
       <w:r>
         <w:rPr>
           <w:rFonts w:asciiTheme="minorHAnsi" w:hAnsiTheme="minorHAnsi" w:cstheme="minorHAnsi"/>
@@ -12511,7 +12658,7 @@
         <w:lastRenderedPageBreak/>
         <w:t>KEY POINTS</w:t>
       </w:r>
-      <w:bookmarkEnd w:id="14"/>
+      <w:bookmarkEnd w:id="15"/>
     </w:p>
     <w:p>
       <w:pPr>
@@ -12691,7 +12838,6 @@
           <w:docGrid w:linePitch="381"/>
         </w:sectPr>
       </w:pPr>
-      <w:bookmarkStart w:id="15" w:name="_Toc27551855"/>
     </w:p>
     <w:p>
       <w:pPr>
@@ -12700,8 +12846,7 @@
           <w:rFonts w:asciiTheme="minorHAnsi" w:hAnsiTheme="minorHAnsi" w:cstheme="minorHAnsi"/>
         </w:rPr>
       </w:pPr>
-      <w:bookmarkStart w:id="16" w:name="_GoBack"/>
-      <w:bookmarkEnd w:id="16"/>
+      <w:bookmarkStart w:id="16" w:name="_Toc27837936"/>
       <w:r>
         <w:rPr>
           <w:rFonts w:asciiTheme="minorHAnsi" w:hAnsiTheme="minorHAnsi" w:cstheme="minorHAnsi"/>
@@ -12709,7 +12854,7 @@
         <w:lastRenderedPageBreak/>
         <w:t>FURTHER READING</w:t>
       </w:r>
-      <w:bookmarkEnd w:id="15"/>
+      <w:bookmarkEnd w:id="16"/>
     </w:p>
     <w:p>
       <w:pPr>
@@ -12939,7 +13084,7 @@
           <w:rPr>
             <w:noProof/>
           </w:rPr>
-          <w:t>45</w:t>
+          <w:t>2</w:t>
         </w:r>
         <w:r>
           <w:rPr>
@@ -12985,30 +13130,10 @@
 
 <file path=word/header1.xml><?xml version="1.0" encoding="utf-8"?>
 <w:hdr xmlns:wpc="http://schemas.microsoft.com/office/word/2010/wordprocessingCanvas" xmlns:cx="http://schemas.microsoft.com/office/drawing/2014/chartex" xmlns:mc="http://schemas.openxmlformats.org/markup-compatibility/2006" xmlns:o="urn:schemas-microsoft-com:office:office" xmlns:r="http://schemas.openxmlformats.org/officeDocument/2006/relationships" xmlns:m="http://schemas.openxmlformats.org/officeDocument/2006/math" xmlns:v="urn:schemas-microsoft-com:vml" xmlns:wp14="http://schemas.microsoft.com/office/word/2010/wordprocessingDrawing" xmlns:wp="http://schemas.openxmlformats.org/drawingml/2006/wordprocessingDrawing" xmlns:w10="urn:schemas-microsoft-com:office:word" xmlns:w="http://schemas.openxmlformats.org/wordprocessingml/2006/main" xmlns:w14="http://schemas.microsoft.com/office/word/2010/wordml" xmlns:w15="http://schemas.microsoft.com/office/word/2012/wordml" xmlns:w16se="http://schemas.microsoft.com/office/word/2015/wordml/symex" xmlns:wpg="http://schemas.microsoft.com/office/word/2010/wordprocessingGroup" xmlns:wpi="http://schemas.microsoft.com/office/word/2010/wordprocessingInk" xmlns:wne="http://schemas.microsoft.com/office/word/2006/wordml" xmlns:wps="http://schemas.microsoft.com/office/word/2010/wordprocessingShape" mc:Ignorable="w14 w15 w16se wp14">
-  <w:sdt>
-    <w:sdtPr>
-      <w:id w:val="1828318618"/>
-      <w:placeholder>
-        <w:docPart w:val="164EBF8E7664446A96C9684B6263EEA5"/>
-      </w:placeholder>
-      <w:temporary/>
-      <w:showingPlcHdr/>
-      <w15:appearance w15:val="hidden"/>
-    </w:sdtPr>
-    <w:sdtContent>
-      <w:p>
-        <w:pPr>
-          <w:pStyle w:val="Header"/>
-        </w:pPr>
-        <w:r>
-          <w:t>[Type here]</w:t>
-        </w:r>
-      </w:p>
-    </w:sdtContent>
-  </w:sdt>
   <w:p>
     <w:pPr>
       <w:pStyle w:val="Header"/>
+      <w:ind w:firstLine="0"/>
     </w:pPr>
   </w:p>
 </w:hdr>
@@ -18871,606 +18996,6 @@
 </w:styles>
 </file>
 
-<file path=word/glossary/document.xml><?xml version="1.0" encoding="utf-8"?>
-<w:glossaryDocument xmlns:wpc="http://schemas.microsoft.com/office/word/2010/wordprocessingCanvas" xmlns:cx="http://schemas.microsoft.com/office/drawing/2014/chartex" xmlns:mc="http://schemas.openxmlformats.org/markup-compatibility/2006" xmlns:o="urn:schemas-microsoft-com:office:office" xmlns:r="http://schemas.openxmlformats.org/officeDocument/2006/relationships" xmlns:m="http://schemas.openxmlformats.org/officeDocument/2006/math" xmlns:v="urn:schemas-microsoft-com:vml" xmlns:wp14="http://schemas.microsoft.com/office/word/2010/wordprocessingDrawing" xmlns:wp="http://schemas.openxmlformats.org/drawingml/2006/wordprocessingDrawing" xmlns:w10="urn:schemas-microsoft-com:office:word" xmlns:w="http://schemas.openxmlformats.org/wordprocessingml/2006/main" xmlns:w14="http://schemas.microsoft.com/office/word/2010/wordml" xmlns:w15="http://schemas.microsoft.com/office/word/2012/wordml" xmlns:w16se="http://schemas.microsoft.com/office/word/2015/wordml/symex" xmlns:wpg="http://schemas.microsoft.com/office/word/2010/wordprocessingGroup" xmlns:wpi="http://schemas.microsoft.com/office/word/2010/wordprocessingInk" xmlns:wne="http://schemas.microsoft.com/office/word/2006/wordml" xmlns:wps="http://schemas.microsoft.com/office/word/2010/wordprocessingShape" mc:Ignorable="w14 w15 w16se wp14">
-  <w:docParts>
-    <w:docPart>
-      <w:docPartPr>
-        <w:name w:val="164EBF8E7664446A96C9684B6263EEA5"/>
-        <w:category>
-          <w:name w:val="General"/>
-          <w:gallery w:val="placeholder"/>
-        </w:category>
-        <w:types>
-          <w:type w:val="bbPlcHdr"/>
-        </w:types>
-        <w:behaviors>
-          <w:behavior w:val="content"/>
-        </w:behaviors>
-        <w:guid w:val="{283F5B85-D54D-454A-8F86-1CD55D39EF43}"/>
-      </w:docPartPr>
-      <w:docPartBody>
-        <w:p>
-          <w:pPr>
-            <w:pStyle w:val="164EBF8E7664446A96C9684B6263EEA5"/>
-          </w:pPr>
-          <w:r>
-            <w:t>[Type here]</w:t>
-          </w:r>
-        </w:p>
-      </w:docPartBody>
-    </w:docPart>
-  </w:docParts>
-</w:glossaryDocument>
-</file>
-
-<file path=word/glossary/fontTable.xml><?xml version="1.0" encoding="utf-8"?>
-<w:fonts xmlns:mc="http://schemas.openxmlformats.org/markup-compatibility/2006" xmlns:r="http://schemas.openxmlformats.org/officeDocument/2006/relationships" xmlns:w="http://schemas.openxmlformats.org/wordprocessingml/2006/main" xmlns:w14="http://schemas.microsoft.com/office/word/2010/wordml" xmlns:w15="http://schemas.microsoft.com/office/word/2012/wordml" xmlns:w16se="http://schemas.microsoft.com/office/word/2015/wordml/symex" mc:Ignorable="w14 w15 w16se">
-  <w:font w:name="Trebuchet MS">
-    <w:altName w:val="Trebuchet MS"/>
-    <w:panose1 w:val="020B0603020202020204"/>
-    <w:charset w:val="00"/>
-    <w:family w:val="swiss"/>
-    <w:pitch w:val="variable"/>
-    <w:sig w:usb0="00000687" w:usb1="00000000" w:usb2="00000000" w:usb3="00000000" w:csb0="0000009F" w:csb1="00000000"/>
-  </w:font>
-  <w:font w:name="Times New Roman">
-    <w:panose1 w:val="02020603050405020304"/>
-    <w:charset w:val="00"/>
-    <w:family w:val="roman"/>
-    <w:pitch w:val="variable"/>
-    <w:sig w:usb0="E0002AFF" w:usb1="C0007843" w:usb2="00000009" w:usb3="00000000" w:csb0="000001FF" w:csb1="00000000"/>
-  </w:font>
-  <w:font w:name="Symbol">
-    <w:panose1 w:val="05050102010706020507"/>
-    <w:charset w:val="02"/>
-    <w:family w:val="roman"/>
-    <w:pitch w:val="variable"/>
-    <w:sig w:usb0="00000000" w:usb1="10000000" w:usb2="00000000" w:usb3="00000000" w:csb0="80000000" w:csb1="00000000"/>
-  </w:font>
-  <w:font w:name="Courier New">
-    <w:panose1 w:val="02070309020205020404"/>
-    <w:charset w:val="00"/>
-    <w:family w:val="modern"/>
-    <w:pitch w:val="fixed"/>
-    <w:sig w:usb0="E0002EFF" w:usb1="C0007843" w:usb2="00000009" w:usb3="00000000" w:csb0="000001FF" w:csb1="00000000"/>
-  </w:font>
-  <w:font w:name="Wingdings">
-    <w:panose1 w:val="05000000000000000000"/>
-    <w:charset w:val="02"/>
-    <w:family w:val="auto"/>
-    <w:pitch w:val="variable"/>
-    <w:sig w:usb0="00000000" w:usb1="10000000" w:usb2="00000000" w:usb3="00000000" w:csb0="80000000" w:csb1="00000000"/>
-  </w:font>
-  <w:font w:name="Calibri">
-    <w:panose1 w:val="020F0502020204030204"/>
-    <w:charset w:val="00"/>
-    <w:family w:val="swiss"/>
-    <w:pitch w:val="variable"/>
-    <w:sig w:usb0="E0002AFF" w:usb1="4000ACFF" w:usb2="00000001" w:usb3="00000000" w:csb0="000001FF" w:csb1="00000000"/>
-  </w:font>
-  <w:font w:name="Arial">
-    <w:panose1 w:val="020B0604020202020204"/>
-    <w:charset w:val="00"/>
-    <w:family w:val="swiss"/>
-    <w:pitch w:val="variable"/>
-    <w:sig w:usb0="E0002AFF" w:usb1="C0007843" w:usb2="00000009" w:usb3="00000000" w:csb0="000001FF" w:csb1="00000000"/>
-  </w:font>
-  <w:font w:name="Formata-Regular">
-    <w:altName w:val="MV Boli"/>
-    <w:panose1 w:val="00000000000000000000"/>
-    <w:charset w:val="00"/>
-    <w:family w:val="roman"/>
-    <w:notTrueType/>
-    <w:pitch w:val="default"/>
-  </w:font>
-  <w:font w:name="TimesLTStd-Roman">
-    <w:altName w:val="MV Boli"/>
-    <w:panose1 w:val="00000000000000000000"/>
-    <w:charset w:val="00"/>
-    <w:family w:val="roman"/>
-    <w:notTrueType/>
-    <w:pitch w:val="default"/>
-  </w:font>
-  <w:font w:name="TimesLTStd-Italic">
-    <w:altName w:val="MV Boli"/>
-    <w:panose1 w:val="00000000000000000000"/>
-    <w:charset w:val="00"/>
-    <w:family w:val="roman"/>
-    <w:notTrueType/>
-    <w:pitch w:val="default"/>
-  </w:font>
-  <w:font w:name="Segoe UI">
-    <w:panose1 w:val="020B0502040204020203"/>
-    <w:charset w:val="00"/>
-    <w:family w:val="swiss"/>
-    <w:pitch w:val="variable"/>
-    <w:sig w:usb0="E4002EFF" w:usb1="C000E47F" w:usb2="00000009" w:usb3="00000000" w:csb0="000001FF" w:csb1="00000000"/>
-  </w:font>
-  <w:font w:name="Calibri Light">
-    <w:panose1 w:val="020F0302020204030204"/>
-    <w:charset w:val="00"/>
-    <w:family w:val="swiss"/>
-    <w:pitch w:val="variable"/>
-    <w:sig w:usb0="A0002AEF" w:usb1="4000207B" w:usb2="00000000" w:usb3="00000000" w:csb0="000001FF" w:csb1="00000000"/>
-  </w:font>
-</w:fonts>
-</file>
-
-<file path=word/glossary/settings.xml><?xml version="1.0" encoding="utf-8"?>
-<w:settings xmlns:mc="http://schemas.openxmlformats.org/markup-compatibility/2006" xmlns:o="urn:schemas-microsoft-com:office:office" xmlns:r="http://schemas.openxmlformats.org/officeDocument/2006/relationships" xmlns:m="http://schemas.openxmlformats.org/officeDocument/2006/math" xmlns:v="urn:schemas-microsoft-com:vml" xmlns:w10="urn:schemas-microsoft-com:office:word" xmlns:w="http://schemas.openxmlformats.org/wordprocessingml/2006/main" xmlns:w14="http://schemas.microsoft.com/office/word/2010/wordml" xmlns:w15="http://schemas.microsoft.com/office/word/2012/wordml" xmlns:w16se="http://schemas.microsoft.com/office/word/2015/wordml/symex" xmlns:sl="http://schemas.openxmlformats.org/schemaLibrary/2006/main" mc:Ignorable="w14 w15 w16se">
-  <w:view w:val="normal"/>
-  <w:defaultTabStop w:val="720"/>
-  <w:characterSpacingControl w:val="doNotCompress"/>
-  <w:compat>
-    <w:useFELayout/>
-    <w:compatSetting w:name="compatibilityMode" w:uri="http://schemas.microsoft.com/office/word" w:val="15"/>
-    <w:compatSetting w:name="overrideTableStyleFontSizeAndJustification" w:uri="http://schemas.microsoft.com/office/word" w:val="1"/>
-    <w:compatSetting w:name="enableOpenTypeFeatures" w:uri="http://schemas.microsoft.com/office/word" w:val="1"/>
-    <w:compatSetting w:name="doNotFlipMirrorIndents" w:uri="http://schemas.microsoft.com/office/word" w:val="1"/>
-    <w:compatSetting w:name="differentiateMultirowTableHeaders" w:uri="http://schemas.microsoft.com/office/word" w:val="1"/>
-  </w:compat>
-  <w:rsids>
-    <w:rsidRoot w:val="001950B3"/>
-    <w:rsid w:val="000F38A1"/>
-    <w:rsid w:val="001950B3"/>
-  </w:rsids>
-  <m:mathPr>
-    <m:mathFont m:val="Cambria Math"/>
-    <m:brkBin m:val="before"/>
-    <m:brkBinSub m:val="--"/>
-    <m:smallFrac m:val="0"/>
-    <m:dispDef/>
-    <m:lMargin m:val="0"/>
-    <m:rMargin m:val="0"/>
-    <m:defJc m:val="centerGroup"/>
-    <m:wrapIndent m:val="1440"/>
-    <m:intLim m:val="subSup"/>
-    <m:naryLim m:val="undOvr"/>
-  </m:mathPr>
-  <w:themeFontLang w:val="en-US"/>
-  <w:clrSchemeMapping w:bg1="light1" w:t1="dark1" w:bg2="light2" w:t2="dark2" w:accent1="accent1" w:accent2="accent2" w:accent3="accent3" w:accent4="accent4" w:accent5="accent5" w:accent6="accent6" w:hyperlink="hyperlink" w:followedHyperlink="followedHyperlink"/>
-  <w:decimalSymbol w:val="."/>
-  <w:listSeparator w:val=","/>
-  <w15:chartTrackingRefBased/>
-</w:settings>
-</file>
-
-<file path=word/glossary/styles.xml><?xml version="1.0" encoding="utf-8"?>
-<w:styles xmlns:mc="http://schemas.openxmlformats.org/markup-compatibility/2006" xmlns:r="http://schemas.openxmlformats.org/officeDocument/2006/relationships" xmlns:w="http://schemas.openxmlformats.org/wordprocessingml/2006/main" xmlns:w14="http://schemas.microsoft.com/office/word/2010/wordml" xmlns:w15="http://schemas.microsoft.com/office/word/2012/wordml" xmlns:w16se="http://schemas.microsoft.com/office/word/2015/wordml/symex" mc:Ignorable="w14 w15 w16se">
-  <w:docDefaults>
-    <w:rPrDefault>
-      <w:rPr>
-        <w:rFonts w:asciiTheme="minorHAnsi" w:eastAsiaTheme="minorEastAsia" w:hAnsiTheme="minorHAnsi" w:cstheme="minorBidi"/>
-        <w:sz w:val="22"/>
-        <w:szCs w:val="22"/>
-        <w:lang w:val="en-US" w:eastAsia="en-US" w:bidi="ar-SA"/>
-      </w:rPr>
-    </w:rPrDefault>
-    <w:pPrDefault>
-      <w:pPr>
-        <w:spacing w:after="160" w:line="259" w:lineRule="auto"/>
-      </w:pPr>
-    </w:pPrDefault>
-  </w:docDefaults>
-  <w:latentStyles w:defLockedState="0" w:defUIPriority="99" w:defSemiHidden="0" w:defUnhideWhenUsed="0" w:defQFormat="0" w:count="371">
-    <w:lsdException w:name="Normal" w:uiPriority="0" w:qFormat="1"/>
-    <w:lsdException w:name="heading 1" w:uiPriority="9" w:qFormat="1"/>
-    <w:lsdException w:name="heading 2" w:semiHidden="1" w:uiPriority="9" w:unhideWhenUsed="1" w:qFormat="1"/>
-    <w:lsdException w:name="heading 3" w:semiHidden="1" w:uiPriority="9" w:unhideWhenUsed="1" w:qFormat="1"/>
-    <w:lsdException w:name="heading 4" w:semiHidden="1" w:uiPriority="9" w:unhideWhenUsed="1" w:qFormat="1"/>
-    <w:lsdException w:name="heading 5" w:semiHidden="1" w:uiPriority="9" w:unhideWhenUsed="1" w:qFormat="1"/>
-    <w:lsdException w:name="heading 6" w:semiHidden="1" w:uiPriority="9" w:unhideWhenUsed="1" w:qFormat="1"/>
-    <w:lsdException w:name="heading 7" w:semiHidden="1" w:uiPriority="9" w:unhideWhenUsed="1" w:qFormat="1"/>
-    <w:lsdException w:name="heading 8" w:semiHidden="1" w:uiPriority="9" w:unhideWhenUsed="1" w:qFormat="1"/>
-    <w:lsdException w:name="heading 9" w:semiHidden="1" w:uiPriority="9" w:unhideWhenUsed="1" w:qFormat="1"/>
-    <w:lsdException w:name="index 1" w:semiHidden="1" w:unhideWhenUsed="1"/>
-    <w:lsdException w:name="index 2" w:semiHidden="1" w:unhideWhenUsed="1"/>
-    <w:lsdException w:name="index 3" w:semiHidden="1" w:unhideWhenUsed="1"/>
-    <w:lsdException w:name="index 4" w:semiHidden="1" w:unhideWhenUsed="1"/>
-    <w:lsdException w:name="index 5" w:semiHidden="1" w:unhideWhenUsed="1"/>
-    <w:lsdException w:name="index 6" w:semiHidden="1" w:unhideWhenUsed="1"/>
-    <w:lsdException w:name="index 7" w:semiHidden="1" w:unhideWhenUsed="1"/>
-    <w:lsdException w:name="index 8" w:semiHidden="1" w:unhideWhenUsed="1"/>
-    <w:lsdException w:name="index 9" w:semiHidden="1" w:unhideWhenUsed="1"/>
-    <w:lsdException w:name="toc 1" w:semiHidden="1" w:uiPriority="39" w:unhideWhenUsed="1"/>
-    <w:lsdException w:name="toc 2" w:semiHidden="1" w:uiPriority="39" w:unhideWhenUsed="1"/>
-    <w:lsdException w:name="toc 3" w:semiHidden="1" w:uiPriority="39" w:unhideWhenUsed="1"/>
-    <w:lsdException w:name="toc 4" w:semiHidden="1" w:uiPriority="39" w:unhideWhenUsed="1"/>
-    <w:lsdException w:name="toc 5" w:semiHidden="1" w:uiPriority="39" w:unhideWhenUsed="1"/>
-    <w:lsdException w:name="toc 6" w:semiHidden="1" w:uiPriority="39" w:unhideWhenUsed="1"/>
-    <w:lsdException w:name="toc 7" w:semiHidden="1" w:uiPriority="39" w:unhideWhenUsed="1"/>
-    <w:lsdException w:name="toc 8" w:semiHidden="1" w:uiPriority="39" w:unhideWhenUsed="1"/>
-    <w:lsdException w:name="toc 9" w:semiHidden="1" w:uiPriority="39" w:unhideWhenUsed="1"/>
-    <w:lsdException w:name="Normal Indent" w:semiHidden="1" w:unhideWhenUsed="1"/>
-    <w:lsdException w:name="footnote text" w:semiHidden="1" w:unhideWhenUsed="1"/>
-    <w:lsdException w:name="annotation text" w:semiHidden="1" w:unhideWhenUsed="1"/>
-    <w:lsdException w:name="header" w:semiHidden="1" w:unhideWhenUsed="1"/>
-    <w:lsdException w:name="footer" w:semiHidden="1" w:unhideWhenUsed="1"/>
-    <w:lsdException w:name="index heading" w:semiHidden="1" w:unhideWhenUsed="1"/>
-    <w:lsdException w:name="caption" w:semiHidden="1" w:uiPriority="35" w:unhideWhenUsed="1" w:qFormat="1"/>
-    <w:lsdException w:name="table of figures" w:semiHidden="1" w:unhideWhenUsed="1"/>
-    <w:lsdException w:name="envelope address" w:semiHidden="1" w:unhideWhenUsed="1"/>
-    <w:lsdException w:name="envelope return" w:semiHidden="1" w:unhideWhenUsed="1"/>
-    <w:lsdException w:name="footnote reference" w:semiHidden="1" w:unhideWhenUsed="1"/>
-    <w:lsdException w:name="annotation reference" w:semiHidden="1" w:unhideWhenUsed="1"/>
-    <w:lsdException w:name="line number" w:semiHidden="1" w:unhideWhenUsed="1"/>
-    <w:lsdException w:name="page number" w:semiHidden="1" w:unhideWhenUsed="1"/>
-    <w:lsdException w:name="endnote reference" w:semiHidden="1" w:unhideWhenUsed="1"/>
-    <w:lsdException w:name="endnote text" w:semiHidden="1" w:unhideWhenUsed="1"/>
-    <w:lsdException w:name="table of authorities" w:semiHidden="1" w:unhideWhenUsed="1"/>
-    <w:lsdException w:name="macro" w:semiHidden="1" w:unhideWhenUsed="1"/>
-    <w:lsdException w:name="toa heading" w:semiHidden="1" w:unhideWhenUsed="1"/>
-    <w:lsdException w:name="List" w:semiHidden="1" w:unhideWhenUsed="1"/>
-    <w:lsdException w:name="List Bullet" w:semiHidden="1" w:unhideWhenUsed="1"/>
-    <w:lsdException w:name="List Number" w:semiHidden="1" w:unhideWhenUsed="1"/>
-    <w:lsdException w:name="List 2" w:semiHidden="1" w:unhideWhenUsed="1"/>
-    <w:lsdException w:name="List 3" w:semiHidden="1" w:unhideWhenUsed="1"/>
-    <w:lsdException w:name="List 4" w:semiHidden="1" w:unhideWhenUsed="1"/>
-    <w:lsdException w:name="List 5" w:semiHidden="1" w:unhideWhenUsed="1"/>
-    <w:lsdException w:name="List Bullet 2" w:semiHidden="1" w:unhideWhenUsed="1"/>
-    <w:lsdException w:name="List Bullet 3" w:semiHidden="1" w:unhideWhenUsed="1"/>
-    <w:lsdException w:name="List Bullet 4" w:semiHidden="1" w:unhideWhenUsed="1"/>
-    <w:lsdException w:name="List Bullet 5" w:semiHidden="1" w:unhideWhenUsed="1"/>
-    <w:lsdException w:name="List Number 2" w:semiHidden="1" w:unhideWhenUsed="1"/>
-    <w:lsdException w:name="List Number 3" w:semiHidden="1" w:unhideWhenUsed="1"/>
-    <w:lsdException w:name="List Number 4" w:semiHidden="1" w:unhideWhenUsed="1"/>
-    <w:lsdException w:name="List Number 5" w:semiHidden="1" w:unhideWhenUsed="1"/>
-    <w:lsdException w:name="Title" w:uiPriority="10" w:qFormat="1"/>
-    <w:lsdException w:name="Closing" w:semiHidden="1" w:unhideWhenUsed="1"/>
-    <w:lsdException w:name="Signature" w:semiHidden="1" w:unhideWhenUsed="1"/>
-    <w:lsdException w:name="Default Paragraph Font" w:semiHidden="1" w:uiPriority="1" w:unhideWhenUsed="1"/>
-    <w:lsdException w:name="Body Text" w:semiHidden="1" w:unhideWhenUsed="1"/>
-    <w:lsdException w:name="Body Text Indent" w:semiHidden="1" w:unhideWhenUsed="1"/>
-    <w:lsdException w:name="List Continue" w:semiHidden="1" w:unhideWhenUsed="1"/>
-    <w:lsdException w:name="List Continue 2" w:semiHidden="1" w:unhideWhenUsed="1"/>
-    <w:lsdException w:name="List Continue 3" w:semiHidden="1" w:unhideWhenUsed="1"/>
-    <w:lsdException w:name="List Continue 4" w:semiHidden="1" w:unhideWhenUsed="1"/>
-    <w:lsdException w:name="List Continue 5" w:semiHidden="1" w:unhideWhenUsed="1"/>
-    <w:lsdException w:name="Message Header" w:semiHidden="1" w:unhideWhenUsed="1"/>
-    <w:lsdException w:name="Subtitle" w:uiPriority="11" w:qFormat="1"/>
-    <w:lsdException w:name="Salutation" w:semiHidden="1" w:unhideWhenUsed="1"/>
-    <w:lsdException w:name="Date" w:semiHidden="1" w:unhideWhenUsed="1"/>
-    <w:lsdException w:name="Body Text First Indent" w:semiHidden="1" w:unhideWhenUsed="1"/>
-    <w:lsdException w:name="Body Text First Indent 2" w:semiHidden="1" w:unhideWhenUsed="1"/>
-    <w:lsdException w:name="Note Heading" w:semiHidden="1" w:unhideWhenUsed="1"/>
-    <w:lsdException w:name="Body Text 2" w:semiHidden="1" w:unhideWhenUsed="1"/>
-    <w:lsdException w:name="Body Text 3" w:semiHidden="1" w:unhideWhenUsed="1"/>
-    <w:lsdException w:name="Body Text Indent 2" w:semiHidden="1" w:unhideWhenUsed="1"/>
-    <w:lsdException w:name="Body Text Indent 3" w:semiHidden="1" w:unhideWhenUsed="1"/>
-    <w:lsdException w:name="Block Text" w:semiHidden="1" w:unhideWhenUsed="1"/>
-    <w:lsdException w:name="Hyperlink" w:semiHidden="1" w:unhideWhenUsed="1"/>
-    <w:lsdException w:name="FollowedHyperlink" w:semiHidden="1" w:unhideWhenUsed="1"/>
-    <w:lsdException w:name="Strong" w:uiPriority="22" w:qFormat="1"/>
-    <w:lsdException w:name="Emphasis" w:uiPriority="20" w:qFormat="1"/>
-    <w:lsdException w:name="Document Map" w:semiHidden="1" w:unhideWhenUsed="1"/>
-    <w:lsdException w:name="Plain Text" w:semiHidden="1" w:unhideWhenUsed="1"/>
-    <w:lsdException w:name="E-mail Signature" w:semiHidden="1" w:unhideWhenUsed="1"/>
-    <w:lsdException w:name="HTML Top of Form" w:semiHidden="1" w:unhideWhenUsed="1"/>
-    <w:lsdException w:name="HTML Bottom of Form" w:semiHidden="1" w:unhideWhenUsed="1"/>
-    <w:lsdException w:name="Normal (Web)" w:semiHidden="1" w:unhideWhenUsed="1"/>
-    <w:lsdException w:name="HTML Acronym" w:semiHidden="1" w:unhideWhenUsed="1"/>
-    <w:lsdException w:name="HTML Address" w:semiHidden="1" w:unhideWhenUsed="1"/>
-    <w:lsdException w:name="HTML Cite" w:semiHidden="1" w:unhideWhenUsed="1"/>
-    <w:lsdException w:name="HTML Code" w:semiHidden="1" w:unhideWhenUsed="1"/>
-    <w:lsdException w:name="HTML Definition" w:semiHidden="1" w:unhideWhenUsed="1"/>
-    <w:lsdException w:name="HTML Keyboard" w:semiHidden="1" w:unhideWhenUsed="1"/>
-    <w:lsdException w:name="HTML Preformatted" w:semiHidden="1" w:unhideWhenUsed="1"/>
-    <w:lsdException w:name="HTML Sample" w:semiHidden="1" w:unhideWhenUsed="1"/>
-    <w:lsdException w:name="HTML Typewriter" w:semiHidden="1" w:unhideWhenUsed="1"/>
-    <w:lsdException w:name="HTML Variable" w:semiHidden="1" w:unhideWhenUsed="1"/>
-    <w:lsdException w:name="Normal Table" w:semiHidden="1" w:unhideWhenUsed="1"/>
-    <w:lsdException w:name="annotation subject" w:semiHidden="1" w:unhideWhenUsed="1"/>
-    <w:lsdException w:name="No List" w:semiHidden="1" w:unhideWhenUsed="1"/>
-    <w:lsdException w:name="Outline List 1" w:semiHidden="1" w:unhideWhenUsed="1"/>
-    <w:lsdException w:name="Outline List 2" w:semiHidden="1" w:unhideWhenUsed="1"/>
-    <w:lsdException w:name="Outline List 3" w:semiHidden="1" w:unhideWhenUsed="1"/>
-    <w:lsdException w:name="Table Simple 1" w:semiHidden="1" w:unhideWhenUsed="1"/>
-    <w:lsdException w:name="Table Simple 2" w:semiHidden="1" w:unhideWhenUsed="1"/>
-    <w:lsdException w:name="Table Simple 3" w:semiHidden="1" w:unhideWhenUsed="1"/>
-    <w:lsdException w:name="Table Classic 1" w:semiHidden="1" w:unhideWhenUsed="1"/>
-    <w:lsdException w:name="Table Classic 2" w:semiHidden="1" w:unhideWhenUsed="1"/>
-    <w:lsdException w:name="Table Classic 3" w:semiHidden="1" w:unhideWhenUsed="1"/>
-    <w:lsdException w:name="Table Classic 4" w:semiHidden="1" w:unhideWhenUsed="1"/>
-    <w:lsdException w:name="Table Colorful 1" w:semiHidden="1" w:unhideWhenUsed="1"/>
-    <w:lsdException w:name="Table Colorful 2" w:semiHidden="1" w:unhideWhenUsed="1"/>
-    <w:lsdException w:name="Table Colorful 3" w:semiHidden="1" w:unhideWhenUsed="1"/>
-    <w:lsdException w:name="Table Columns 1" w:semiHidden="1" w:unhideWhenUsed="1"/>
-    <w:lsdException w:name="Table Columns 2" w:semiHidden="1" w:unhideWhenUsed="1"/>
-    <w:lsdException w:name="Table Columns 3" w:semiHidden="1" w:unhideWhenUsed="1"/>
-    <w:lsdException w:name="Table Columns 4" w:semiHidden="1" w:unhideWhenUsed="1"/>
-    <w:lsdException w:name="Table Columns 5" w:semiHidden="1" w:unhideWhenUsed="1"/>
-    <w:lsdException w:name="Table Grid 1" w:semiHidden="1" w:unhideWhenUsed="1"/>
-    <w:lsdException w:name="Table Grid 2" w:semiHidden="1" w:unhideWhenUsed="1"/>
-    <w:lsdException w:name="Table Grid 3" w:semiHidden="1" w:unhideWhenUsed="1"/>
-    <w:lsdException w:name="Table Grid 4" w:semiHidden="1" w:unhideWhenUsed="1"/>
-    <w:lsdException w:name="Table Grid 5" w:semiHidden="1" w:unhideWhenUsed="1"/>
-    <w:lsdException w:name="Table Grid 6" w:semiHidden="1" w:unhideWhenUsed="1"/>
-    <w:lsdException w:name="Table Grid 7" w:semiHidden="1" w:unhideWhenUsed="1"/>
-    <w:lsdException w:name="Table Grid 8" w:semiHidden="1" w:unhideWhenUsed="1"/>
-    <w:lsdException w:name="Table List 1" w:semiHidden="1" w:unhideWhenUsed="1"/>
-    <w:lsdException w:name="Table List 2" w:semiHidden="1" w:unhideWhenUsed="1"/>
-    <w:lsdException w:name="Table List 3" w:semiHidden="1" w:unhideWhenUsed="1"/>
-    <w:lsdException w:name="Table List 4" w:semiHidden="1" w:unhideWhenUsed="1"/>
-    <w:lsdException w:name="Table List 5" w:semiHidden="1" w:unhideWhenUsed="1"/>
-    <w:lsdException w:name="Table List 6" w:semiHidden="1" w:unhideWhenUsed="1"/>
-    <w:lsdException w:name="Table List 7" w:semiHidden="1" w:unhideWhenUsed="1"/>
-    <w:lsdException w:name="Table List 8" w:semiHidden="1" w:unhideWhenUsed="1"/>
-    <w:lsdException w:name="Table 3D effects 1" w:semiHidden="1" w:unhideWhenUsed="1"/>
-    <w:lsdException w:name="Table 3D effects 2" w:semiHidden="1" w:unhideWhenUsed="1"/>
-    <w:lsdException w:name="Table 3D effects 3" w:semiHidden="1" w:unhideWhenUsed="1"/>
-    <w:lsdException w:name="Table Contemporary" w:semiHidden="1" w:unhideWhenUsed="1"/>
-    <w:lsdException w:name="Table Elegant" w:semiHidden="1" w:unhideWhenUsed="1"/>
-    <w:lsdException w:name="Table Professional" w:semiHidden="1" w:unhideWhenUsed="1"/>
-    <w:lsdException w:name="Table Subtle 1" w:semiHidden="1" w:unhideWhenUsed="1"/>
-    <w:lsdException w:name="Table Subtle 2" w:semiHidden="1" w:unhideWhenUsed="1"/>
-    <w:lsdException w:name="Table Web 1" w:semiHidden="1" w:unhideWhenUsed="1"/>
-    <w:lsdException w:name="Table Web 2" w:semiHidden="1" w:unhideWhenUsed="1"/>
-    <w:lsdException w:name="Table Web 3" w:semiHidden="1" w:unhideWhenUsed="1"/>
-    <w:lsdException w:name="Balloon Text" w:semiHidden="1" w:unhideWhenUsed="1"/>
-    <w:lsdException w:name="Table Grid" w:uiPriority="39"/>
-    <w:lsdException w:name="Table Theme" w:semiHidden="1" w:unhideWhenUsed="1"/>
-    <w:lsdException w:name="Placeholder Text" w:semiHidden="1"/>
-    <w:lsdException w:name="No Spacing" w:uiPriority="1" w:qFormat="1"/>
-    <w:lsdException w:name="Light Shading" w:uiPriority="60"/>
-    <w:lsdException w:name="Light List" w:uiPriority="61"/>
-    <w:lsdException w:name="Light Grid" w:uiPriority="62"/>
-    <w:lsdException w:name="Medium Shading 1" w:uiPriority="63"/>
-    <w:lsdException w:name="Medium Shading 2" w:uiPriority="64"/>
-    <w:lsdException w:name="Medium List 1" w:uiPriority="65"/>
-    <w:lsdException w:name="Medium List 2" w:uiPriority="66"/>
-    <w:lsdException w:name="Medium Grid 1" w:uiPriority="67"/>
-    <w:lsdException w:name="Medium Grid 2" w:uiPriority="68"/>
-    <w:lsdException w:name="Medium Grid 3" w:uiPriority="69"/>
-    <w:lsdException w:name="Dark List" w:uiPriority="70"/>
-    <w:lsdException w:name="Colorful Shading" w:uiPriority="71"/>
-    <w:lsdException w:name="Colorful List" w:uiPriority="72"/>
-    <w:lsdException w:name="Colorful Grid" w:uiPriority="73"/>
-    <w:lsdException w:name="Light Shading Accent 1" w:uiPriority="60"/>
-    <w:lsdException w:name="Light List Accent 1" w:uiPriority="61"/>
-    <w:lsdException w:name="Light Grid Accent 1" w:uiPriority="62"/>
-    <w:lsdException w:name="Medium Shading 1 Accent 1" w:uiPriority="63"/>
-    <w:lsdException w:name="Medium Shading 2 Accent 1" w:uiPriority="64"/>
-    <w:lsdException w:name="Medium List 1 Accent 1" w:uiPriority="65"/>
-    <w:lsdException w:name="Revision" w:semiHidden="1"/>
-    <w:lsdException w:name="List Paragraph" w:uiPriority="34" w:qFormat="1"/>
-    <w:lsdException w:name="Quote" w:uiPriority="29" w:qFormat="1"/>
-    <w:lsdException w:name="Intense Quote" w:uiPriority="30" w:qFormat="1"/>
-    <w:lsdException w:name="Medium List 2 Accent 1" w:uiPriority="66"/>
-    <w:lsdException w:name="Medium Grid 1 Accent 1" w:uiPriority="67"/>
-    <w:lsdException w:name="Medium Grid 2 Accent 1" w:uiPriority="68"/>
-    <w:lsdException w:name="Medium Grid 3 Accent 1" w:uiPriority="69"/>
-    <w:lsdException w:name="Dark List Accent 1" w:uiPriority="70"/>
-    <w:lsdException w:name="Colorful Shading Accent 1" w:uiPriority="71"/>
-    <w:lsdException w:name="Colorful List Accent 1" w:uiPriority="72"/>
-    <w:lsdException w:name="Colorful Grid Accent 1" w:uiPriority="73"/>
-    <w:lsdException w:name="Light Shading Accent 2" w:uiPriority="60"/>
-    <w:lsdException w:name="Light List Accent 2" w:uiPriority="61"/>
-    <w:lsdException w:name="Light Grid Accent 2" w:uiPriority="62"/>
-    <w:lsdException w:name="Medium Shading 1 Accent 2" w:uiPriority="63"/>
-    <w:lsdException w:name="Medium Shading 2 Accent 2" w:uiPriority="64"/>
-    <w:lsdException w:name="Medium List 1 Accent 2" w:uiPriority="65"/>
-    <w:lsdException w:name="Medium List 2 Accent 2" w:uiPriority="66"/>
-    <w:lsdException w:name="Medium Grid 1 Accent 2" w:uiPriority="67"/>
-    <w:lsdException w:name="Medium Grid 2 Accent 2" w:uiPriority="68"/>
-    <w:lsdException w:name="Medium Grid 3 Accent 2" w:uiPriority="69"/>
-    <w:lsdException w:name="Dark List Accent 2" w:uiPriority="70"/>
-    <w:lsdException w:name="Colorful Shading Accent 2" w:uiPriority="71"/>
-    <w:lsdException w:name="Colorful List Accent 2" w:uiPriority="72"/>
-    <w:lsdException w:name="Colorful Grid Accent 2" w:uiPriority="73"/>
-    <w:lsdException w:name="Light Shading Accent 3" w:uiPriority="60"/>
-    <w:lsdException w:name="Light List Accent 3" w:uiPriority="61"/>
-    <w:lsdException w:name="Light Grid Accent 3" w:uiPriority="62"/>
-    <w:lsdException w:name="Medium Shading 1 Accent 3" w:uiPriority="63"/>
-    <w:lsdException w:name="Medium Shading 2 Accent 3" w:uiPriority="64"/>
-    <w:lsdException w:name="Medium List 1 Accent 3" w:uiPriority="65"/>
-    <w:lsdException w:name="Medium List 2 Accent 3" w:uiPriority="66"/>
-    <w:lsdException w:name="Medium Grid 1 Accent 3" w:uiPriority="67"/>
-    <w:lsdException w:name="Medium Grid 2 Accent 3" w:uiPriority="68"/>
-    <w:lsdException w:name="Medium Grid 3 Accent 3" w:uiPriority="69"/>
-    <w:lsdException w:name="Dark List Accent 3" w:uiPriority="70"/>
-    <w:lsdException w:name="Colorful Shading Accent 3" w:uiPriority="71"/>
-    <w:lsdException w:name="Colorful List Accent 3" w:uiPriority="72"/>
-    <w:lsdException w:name="Colorful Grid Accent 3" w:uiPriority="73"/>
-    <w:lsdException w:name="Light Shading Accent 4" w:uiPriority="60"/>
-    <w:lsdException w:name="Light List Accent 4" w:uiPriority="61"/>
-    <w:lsdException w:name="Light Grid Accent 4" w:uiPriority="62"/>
-    <w:lsdException w:name="Medium Shading 1 Accent 4" w:uiPriority="63"/>
-    <w:lsdException w:name="Medium Shading 2 Accent 4" w:uiPriority="64"/>
-    <w:lsdException w:name="Medium List 1 Accent 4" w:uiPriority="65"/>
-    <w:lsdException w:name="Medium List 2 Accent 4" w:uiPriority="66"/>
-    <w:lsdException w:name="Medium Grid 1 Accent 4" w:uiPriority="67"/>
-    <w:lsdException w:name="Medium Grid 2 Accent 4" w:uiPriority="68"/>
-    <w:lsdException w:name="Medium Grid 3 Accent 4" w:uiPriority="69"/>
-    <w:lsdException w:name="Dark List Accent 4" w:uiPriority="70"/>
-    <w:lsdException w:name="Colorful Shading Accent 4" w:uiPriority="71"/>
-    <w:lsdException w:name="Colorful List Accent 4" w:uiPriority="72"/>
-    <w:lsdException w:name="Colorful Grid Accent 4" w:uiPriority="73"/>
-    <w:lsdException w:name="Light Shading Accent 5" w:uiPriority="60"/>
-    <w:lsdException w:name="Light List Accent 5" w:uiPriority="61"/>
-    <w:lsdException w:name="Light Grid Accent 5" w:uiPriority="62"/>
-    <w:lsdException w:name="Medium Shading 1 Accent 5" w:uiPriority="63"/>
-    <w:lsdException w:name="Medium Shading 2 Accent 5" w:uiPriority="64"/>
-    <w:lsdException w:name="Medium List 1 Accent 5" w:uiPriority="65"/>
-    <w:lsdException w:name="Medium List 2 Accent 5" w:uiPriority="66"/>
-    <w:lsdException w:name="Medium Grid 1 Accent 5" w:uiPriority="67"/>
-    <w:lsdException w:name="Medium Grid 2 Accent 5" w:uiPriority="68"/>
-    <w:lsdException w:name="Medium Grid 3 Accent 5" w:uiPriority="69"/>
-    <w:lsdException w:name="Dark List Accent 5" w:uiPriority="70"/>
-    <w:lsdException w:name="Colorful Shading Accent 5" w:uiPriority="71"/>
-    <w:lsdException w:name="Colorful List Accent 5" w:uiPriority="72"/>
-    <w:lsdException w:name="Colorful Grid Accent 5" w:uiPriority="73"/>
-    <w:lsdException w:name="Light Shading Accent 6" w:uiPriority="60"/>
-    <w:lsdException w:name="Light List Accent 6" w:uiPriority="61"/>
-    <w:lsdException w:name="Light Grid Accent 6" w:uiPriority="62"/>
-    <w:lsdException w:name="Medium Shading 1 Accent 6" w:uiPriority="63"/>
-    <w:lsdException w:name="Medium Shading 2 Accent 6" w:uiPriority="64"/>
-    <w:lsdException w:name="Medium List 1 Accent 6" w:uiPriority="65"/>
-    <w:lsdException w:name="Medium List 2 Accent 6" w:uiPriority="66"/>
-    <w:lsdException w:name="Medium Grid 1 Accent 6" w:uiPriority="67"/>
-    <w:lsdException w:name="Medium Grid 2 Accent 6" w:uiPriority="68"/>
-    <w:lsdException w:name="Medium Grid 3 Accent 6" w:uiPriority="69"/>
-    <w:lsdException w:name="Dark List Accent 6" w:uiPriority="70"/>
-    <w:lsdException w:name="Colorful Shading Accent 6" w:uiPriority="71"/>
-    <w:lsdException w:name="Colorful List Accent 6" w:uiPriority="72"/>
-    <w:lsdException w:name="Colorful Grid Accent 6" w:uiPriority="73"/>
-    <w:lsdException w:name="Subtle Emphasis" w:uiPriority="19" w:qFormat="1"/>
-    <w:lsdException w:name="Intense Emphasis" w:uiPriority="21" w:qFormat="1"/>
-    <w:lsdException w:name="Subtle Reference" w:uiPriority="31" w:qFormat="1"/>
-    <w:lsdException w:name="Intense Reference" w:uiPriority="32" w:qFormat="1"/>
-    <w:lsdException w:name="Book Title" w:uiPriority="33" w:qFormat="1"/>
-    <w:lsdException w:name="Bibliography" w:semiHidden="1" w:uiPriority="37" w:unhideWhenUsed="1"/>
-    <w:lsdException w:name="TOC Heading" w:semiHidden="1" w:uiPriority="39" w:unhideWhenUsed="1" w:qFormat="1"/>
-    <w:lsdException w:name="Plain Table 1" w:uiPriority="41"/>
-    <w:lsdException w:name="Plain Table 2" w:uiPriority="42"/>
-    <w:lsdException w:name="Plain Table 3" w:uiPriority="43"/>
-    <w:lsdException w:name="Plain Table 4" w:uiPriority="44"/>
-    <w:lsdException w:name="Plain Table 5" w:uiPriority="45"/>
-    <w:lsdException w:name="Grid Table Light" w:uiPriority="40"/>
-    <w:lsdException w:name="Grid Table 1 Light" w:uiPriority="46"/>
-    <w:lsdException w:name="Grid Table 2" w:uiPriority="47"/>
-    <w:lsdException w:name="Grid Table 3" w:uiPriority="48"/>
-    <w:lsdException w:name="Grid Table 4" w:uiPriority="49"/>
-    <w:lsdException w:name="Grid Table 5 Dark" w:uiPriority="50"/>
-    <w:lsdException w:name="Grid Table 6 Colorful" w:uiPriority="51"/>
-    <w:lsdException w:name="Grid Table 7 Colorful" w:uiPriority="52"/>
-    <w:lsdException w:name="Grid Table 1 Light Accent 1" w:uiPriority="46"/>
-    <w:lsdException w:name="Grid Table 2 Accent 1" w:uiPriority="47"/>
-    <w:lsdException w:name="Grid Table 3 Accent 1" w:uiPriority="48"/>
-    <w:lsdException w:name="Grid Table 4 Accent 1" w:uiPriority="49"/>
-    <w:lsdException w:name="Grid Table 5 Dark Accent 1" w:uiPriority="50"/>
-    <w:lsdException w:name="Grid Table 6 Colorful Accent 1" w:uiPriority="51"/>
-    <w:lsdException w:name="Grid Table 7 Colorful Accent 1" w:uiPriority="52"/>
-    <w:lsdException w:name="Grid Table 1 Light Accent 2" w:uiPriority="46"/>
-    <w:lsdException w:name="Grid Table 2 Accent 2" w:uiPriority="47"/>
-    <w:lsdException w:name="Grid Table 3 Accent 2" w:uiPriority="48"/>
-    <w:lsdException w:name="Grid Table 4 Accent 2" w:uiPriority="49"/>
-    <w:lsdException w:name="Grid Table 5 Dark Accent 2" w:uiPriority="50"/>
-    <w:lsdException w:name="Grid Table 6 Colorful Accent 2" w:uiPriority="51"/>
-    <w:lsdException w:name="Grid Table 7 Colorful Accent 2" w:uiPriority="52"/>
-    <w:lsdException w:name="Grid Table 1 Light Accent 3" w:uiPriority="46"/>
-    <w:lsdException w:name="Grid Table 2 Accent 3" w:uiPriority="47"/>
-    <w:lsdException w:name="Grid Table 3 Accent 3" w:uiPriority="48"/>
-    <w:lsdException w:name="Grid Table 4 Accent 3" w:uiPriority="49"/>
-    <w:lsdException w:name="Grid Table 5 Dark Accent 3" w:uiPriority="50"/>
-    <w:lsdException w:name="Grid Table 6 Colorful Accent 3" w:uiPriority="51"/>
-    <w:lsdException w:name="Grid Table 7 Colorful Accent 3" w:uiPriority="52"/>
-    <w:lsdException w:name="Grid Table 1 Light Accent 4" w:uiPriority="46"/>
-    <w:lsdException w:name="Grid Table 2 Accent 4" w:uiPriority="47"/>
-    <w:lsdException w:name="Grid Table 3 Accent 4" w:uiPriority="48"/>
-    <w:lsdException w:name="Grid Table 4 Accent 4" w:uiPriority="49"/>
-    <w:lsdException w:name="Grid Table 5 Dark Accent 4" w:uiPriority="50"/>
-    <w:lsdException w:name="Grid Table 6 Colorful Accent 4" w:uiPriority="51"/>
-    <w:lsdException w:name="Grid Table 7 Colorful Accent 4" w:uiPriority="52"/>
-    <w:lsdException w:name="Grid Table 1 Light Accent 5" w:uiPriority="46"/>
-    <w:lsdException w:name="Grid Table 2 Accent 5" w:uiPriority="47"/>
-    <w:lsdException w:name="Grid Table 3 Accent 5" w:uiPriority="48"/>
-    <w:lsdException w:name="Grid Table 4 Accent 5" w:uiPriority="49"/>
-    <w:lsdException w:name="Grid Table 5 Dark Accent 5" w:uiPriority="50"/>
-    <w:lsdException w:name="Grid Table 6 Colorful Accent 5" w:uiPriority="51"/>
-    <w:lsdException w:name="Grid Table 7 Colorful Accent 5" w:uiPriority="52"/>
-    <w:lsdException w:name="Grid Table 1 Light Accent 6" w:uiPriority="46"/>
-    <w:lsdException w:name="Grid Table 2 Accent 6" w:uiPriority="47"/>
-    <w:lsdException w:name="Grid Table 3 Accent 6" w:uiPriority="48"/>
-    <w:lsdException w:name="Grid Table 4 Accent 6" w:uiPriority="49"/>
-    <w:lsdException w:name="Grid Table 5 Dark Accent 6" w:uiPriority="50"/>
-    <w:lsdException w:name="Grid Table 6 Colorful Accent 6" w:uiPriority="51"/>
-    <w:lsdException w:name="Grid Table 7 Colorful Accent 6" w:uiPriority="52"/>
-    <w:lsdException w:name="List Table 1 Light" w:uiPriority="46"/>
-    <w:lsdException w:name="List Table 2" w:uiPriority="47"/>
-    <w:lsdException w:name="List Table 3" w:uiPriority="48"/>
-    <w:lsdException w:name="List Table 4" w:uiPriority="49"/>
-    <w:lsdException w:name="List Table 5 Dark" w:uiPriority="50"/>
-    <w:lsdException w:name="List Table 6 Colorful" w:uiPriority="51"/>
-    <w:lsdException w:name="List Table 7 Colorful" w:uiPriority="52"/>
-    <w:lsdException w:name="List Table 1 Light Accent 1" w:uiPriority="46"/>
-    <w:lsdException w:name="List Table 2 Accent 1" w:uiPriority="47"/>
-    <w:lsdException w:name="List Table 3 Accent 1" w:uiPriority="48"/>
-    <w:lsdException w:name="List Table 4 Accent 1" w:uiPriority="49"/>
-    <w:lsdException w:name="List Table 5 Dark Accent 1" w:uiPriority="50"/>
-    <w:lsdException w:name="List Table 6 Colorful Accent 1" w:uiPriority="51"/>
-    <w:lsdException w:name="List Table 7 Colorful Accent 1" w:uiPriority="52"/>
-    <w:lsdException w:name="List Table 1 Light Accent 2" w:uiPriority="46"/>
-    <w:lsdException w:name="List Table 2 Accent 2" w:uiPriority="47"/>
-    <w:lsdException w:name="List Table 3 Accent 2" w:uiPriority="48"/>
-    <w:lsdException w:name="List Table 4 Accent 2" w:uiPriority="49"/>
-    <w:lsdException w:name="List Table 5 Dark Accent 2" w:uiPriority="50"/>
-    <w:lsdException w:name="List Table 6 Colorful Accent 2" w:uiPriority="51"/>
-    <w:lsdException w:name="List Table 7 Colorful Accent 2" w:uiPriority="52"/>
-    <w:lsdException w:name="List Table 1 Light Accent 3" w:uiPriority="46"/>
-    <w:lsdException w:name="List Table 2 Accent 3" w:uiPriority="47"/>
-    <w:lsdException w:name="List Table 3 Accent 3" w:uiPriority="48"/>
-    <w:lsdException w:name="List Table 4 Accent 3" w:uiPriority="49"/>
-    <w:lsdException w:name="List Table 5 Dark Accent 3" w:uiPriority="50"/>
-    <w:lsdException w:name="List Table 6 Colorful Accent 3" w:uiPriority="51"/>
-    <w:lsdException w:name="List Table 7 Colorful Accent 3" w:uiPriority="52"/>
-    <w:lsdException w:name="List Table 1 Light Accent 4" w:uiPriority="46"/>
-    <w:lsdException w:name="List Table 2 Accent 4" w:uiPriority="47"/>
-    <w:lsdException w:name="List Table 3 Accent 4" w:uiPriority="48"/>
-    <w:lsdException w:name="List Table 4 Accent 4" w:uiPriority="49"/>
-    <w:lsdException w:name="List Table 5 Dark Accent 4" w:uiPriority="50"/>
-    <w:lsdException w:name="List Table 6 Colorful Accent 4" w:uiPriority="51"/>
-    <w:lsdException w:name="List Table 7 Colorful Accent 4" w:uiPriority="52"/>
-    <w:lsdException w:name="List Table 1 Light Accent 5" w:uiPriority="46"/>
-    <w:lsdException w:name="List Table 2 Accent 5" w:uiPriority="47"/>
-    <w:lsdException w:name="List Table 3 Accent 5" w:uiPriority="48"/>
-    <w:lsdException w:name="List Table 4 Accent 5" w:uiPriority="49"/>
-    <w:lsdException w:name="List Table 5 Dark Accent 5" w:uiPriority="50"/>
-    <w:lsdException w:name="List Table 6 Colorful Accent 5" w:uiPriority="51"/>
-    <w:lsdException w:name="List Table 7 Colorful Accent 5" w:uiPriority="52"/>
-    <w:lsdException w:name="List Table 1 Light Accent 6" w:uiPriority="46"/>
-    <w:lsdException w:name="List Table 2 Accent 6" w:uiPriority="47"/>
-    <w:lsdException w:name="List Table 3 Accent 6" w:uiPriority="48"/>
-    <w:lsdException w:name="List Table 4 Accent 6" w:uiPriority="49"/>
-    <w:lsdException w:name="List Table 5 Dark Accent 6" w:uiPriority="50"/>
-    <w:lsdException w:name="List Table 6 Colorful Accent 6" w:uiPriority="51"/>
-    <w:lsdException w:name="List Table 7 Colorful Accent 6" w:uiPriority="52"/>
-  </w:latentStyles>
-  <w:style w:type="paragraph" w:default="1" w:styleId="Normal">
-    <w:name w:val="Normal"/>
-    <w:qFormat/>
-  </w:style>
-  <w:style w:type="character" w:default="1" w:styleId="DefaultParagraphFont">
-    <w:name w:val="Default Paragraph Font"/>
-    <w:uiPriority w:val="1"/>
-    <w:semiHidden/>
-    <w:unhideWhenUsed/>
-  </w:style>
-  <w:style w:type="table" w:default="1" w:styleId="TableNormal">
-    <w:name w:val="Normal Table"/>
-    <w:uiPriority w:val="99"/>
-    <w:semiHidden/>
-    <w:unhideWhenUsed/>
-    <w:tblPr>
-      <w:tblInd w:w="0" w:type="dxa"/>
-      <w:tblCellMar>
-        <w:top w:w="0" w:type="dxa"/>
-        <w:left w:w="108" w:type="dxa"/>
-        <w:bottom w:w="0" w:type="dxa"/>
-        <w:right w:w="108" w:type="dxa"/>
-      </w:tblCellMar>
-    </w:tblPr>
-  </w:style>
-  <w:style w:type="numbering" w:default="1" w:styleId="NoList">
-    <w:name w:val="No List"/>
-    <w:uiPriority w:val="99"/>
-    <w:semiHidden/>
-    <w:unhideWhenUsed/>
-  </w:style>
-  <w:style w:type="paragraph" w:customStyle="1" w:styleId="164EBF8E7664446A96C9684B6263EEA5">
-    <w:name w:val="164EBF8E7664446A96C9684B6263EEA5"/>
-    <w:rsid w:val="001950B3"/>
-  </w:style>
-</w:styles>
-</file>
-
-<file path=word/glossary/webSettings.xml><?xml version="1.0" encoding="utf-8"?>
-<w:webSettings xmlns:mc="http://schemas.openxmlformats.org/markup-compatibility/2006" xmlns:r="http://schemas.openxmlformats.org/officeDocument/2006/relationships" xmlns:w="http://schemas.openxmlformats.org/wordprocessingml/2006/main" xmlns:w14="http://schemas.microsoft.com/office/word/2010/wordml" xmlns:w15="http://schemas.microsoft.com/office/word/2012/wordml" xmlns:w16se="http://schemas.microsoft.com/office/word/2015/wordml/symex" mc:Ignorable="w14 w15 w16se">
-  <w:optimizeForBrowser/>
-  <w:allowPNG/>
-</w:webSettings>
-</file>
-
 <file path=word/theme/theme1.xml><?xml version="1.0" encoding="utf-8"?>
 <a:theme xmlns:a="http://schemas.openxmlformats.org/drawingml/2006/main" name="Office Theme">
   <a:themeElements>
@@ -19737,7 +19262,7 @@
 </file>
 
 <file path=customXml/itemProps1.xml><?xml version="1.0" encoding="utf-8"?>
-<ds:datastoreItem xmlns:ds="http://schemas.openxmlformats.org/officeDocument/2006/customXml" ds:itemID="{1E17491B-47FF-4E77-A833-691F59703D4E}">
+<ds:datastoreItem xmlns:ds="http://schemas.openxmlformats.org/officeDocument/2006/customXml" ds:itemID="{31D4EBE4-456C-48AD-9042-5AFBD6983B35}">
   <ds:schemaRefs>
     <ds:schemaRef ds:uri="http://schemas.openxmlformats.org/officeDocument/2006/bibliography"/>
   </ds:schemaRefs>

</xml_diff>